<commit_message>
Minor fixes on loops more exercises
</commit_message>
<xml_diff>
--- a/Courses/Software-Sciences/Module-1-OOP/04.3-Loops-More-Exercises/04.3-Loops-More-Exercises.docx
+++ b/Courses/Software-Sciences/Module-1-OOP/04.3-Loops-More-Exercises/04.3-Loops-More-Exercises.docx
@@ -72,19 +72,7 @@
           <w:rPr>
             <w:rStyle w:val="Hyperlink"/>
           </w:rPr>
-          <w:t>https://judge.sof</w:t>
-        </w:r>
-        <w:r>
-          <w:rPr>
-            <w:rStyle w:val="Hyperlink"/>
-          </w:rPr>
-          <w:t>t</w:t>
-        </w:r>
-        <w:r>
-          <w:rPr>
-            <w:rStyle w:val="Hyperlink"/>
-          </w:rPr>
-          <w:t>uni.org/Contests/Practice/Index/3900</w:t>
+          <w:t>https://judge.softuni.org/Contests/Practice/Index/3900</w:t>
         </w:r>
       </w:hyperlink>
     </w:p>
@@ -650,877 +638,6 @@
         <w:rPr>
           <w:lang w:val="bg-BG"/>
         </w:rPr>
-        <w:t>Число</w:t>
-      </w:r>
-      <w:r>
-        <w:t xml:space="preserve">, </w:t>
-      </w:r>
-      <w:r>
-        <w:rPr>
-          <w:lang w:val="bg-BG"/>
-        </w:rPr>
-        <w:t xml:space="preserve">кратно на </w:t>
-      </w:r>
-      <w:r>
-        <w:t>10</w:t>
-      </w:r>
-    </w:p>
-    <w:p>
-      <w:pPr>
-        <w:rPr>
-          <w:lang w:val="bg-BG"/>
-        </w:rPr>
-      </w:pPr>
-      <w:r>
-        <w:rPr>
-          <w:lang w:val="bg-BG"/>
-        </w:rPr>
-        <w:t>Напишете програма</w:t>
-      </w:r>
-      <w:r>
-        <w:t xml:space="preserve">, </w:t>
-      </w:r>
-      <w:r>
-        <w:rPr>
-          <w:lang w:val="bg-BG"/>
-        </w:rPr>
-        <w:t xml:space="preserve">която чете цяло </w:t>
-      </w:r>
-      <w:r>
-        <w:rPr>
-          <w:b/>
-          <w:lang w:val="bg-BG"/>
-        </w:rPr>
-        <w:t xml:space="preserve">число </w:t>
-      </w:r>
-      <w:r>
-        <w:rPr>
-          <w:rStyle w:val="CodeChar"/>
-        </w:rPr>
-        <w:t>n</w:t>
-      </w:r>
-      <w:r>
-        <w:t xml:space="preserve">, </w:t>
-      </w:r>
-      <w:r>
-        <w:rPr>
-          <w:lang w:val="bg-BG"/>
-        </w:rPr>
-        <w:t>въведено от потребителя</w:t>
-      </w:r>
-      <w:r>
-        <w:t xml:space="preserve">. </w:t>
-      </w:r>
-      <w:r>
-        <w:rPr>
-          <w:lang w:val="bg-BG"/>
-        </w:rPr>
-        <w:t>При въвеждане на число</w:t>
-      </w:r>
-      <w:r>
-        <w:t xml:space="preserve">, </w:t>
-      </w:r>
-      <w:r>
-        <w:rPr>
-          <w:lang w:val="bg-BG"/>
-        </w:rPr>
-        <w:t xml:space="preserve">което </w:t>
-      </w:r>
-      <w:r>
-        <w:rPr>
-          <w:b/>
-          <w:bCs/>
-          <w:lang w:val="bg-BG"/>
-        </w:rPr>
-        <w:t xml:space="preserve">не се дели на </w:t>
-      </w:r>
-      <w:r>
-        <w:rPr>
-          <w:b/>
-          <w:bCs/>
-        </w:rPr>
-        <w:t xml:space="preserve">10 </w:t>
-      </w:r>
-      <w:r>
-        <w:rPr>
-          <w:b/>
-          <w:bCs/>
-          <w:lang w:val="bg-BG"/>
-        </w:rPr>
-        <w:t>без остатък</w:t>
-      </w:r>
-      <w:r>
-        <w:rPr>
-          <w:lang w:val="bg-BG"/>
-        </w:rPr>
-        <w:t>,</w:t>
-      </w:r>
-      <w:r>
-        <w:rPr>
-          <w:lang w:val="bg-BG"/>
-        </w:rPr>
-        <w:t xml:space="preserve"> да се отпечата </w:t>
-      </w:r>
-      <w:r>
-        <w:rPr>
-          <w:b/>
-          <w:bCs/>
-          <w:lang w:val="bg-BG"/>
-        </w:rPr>
-        <w:t>съобщение за</w:t>
-      </w:r>
-      <w:r>
-        <w:rPr>
-          <w:lang w:val="bg-BG"/>
-        </w:rPr>
-        <w:t xml:space="preserve"> </w:t>
-      </w:r>
-      <w:r>
-        <w:rPr>
-          <w:b/>
-          <w:bCs/>
-          <w:lang w:val="bg-BG"/>
-        </w:rPr>
-        <w:t>грешка</w:t>
-      </w:r>
-      <w:r>
-        <w:rPr>
-          <w:lang w:val="bg-BG"/>
-        </w:rPr>
-        <w:t xml:space="preserve"> и потребителят да се подкани </w:t>
-      </w:r>
-      <w:r>
-        <w:rPr>
-          <w:b/>
-          <w:lang w:val="bg-BG"/>
-        </w:rPr>
-        <w:t>да въведе ново число</w:t>
-      </w:r>
-      <w:r>
-        <w:rPr>
-          <w:bCs/>
-        </w:rPr>
-        <w:t xml:space="preserve">, </w:t>
-      </w:r>
-      <w:r>
-        <w:rPr>
-          <w:bCs/>
-          <w:lang w:val="bg-BG"/>
-        </w:rPr>
-        <w:t xml:space="preserve">докато </w:t>
-      </w:r>
-      <w:r>
-        <w:rPr>
-          <w:b/>
-          <w:lang w:val="bg-BG"/>
-        </w:rPr>
-        <w:t>не въведе</w:t>
-      </w:r>
-      <w:r>
-        <w:rPr>
-          <w:bCs/>
-          <w:lang w:val="bg-BG"/>
-        </w:rPr>
-        <w:t xml:space="preserve"> </w:t>
-      </w:r>
-      <w:r>
-        <w:rPr>
-          <w:b/>
-          <w:lang w:val="bg-BG"/>
-        </w:rPr>
-        <w:t>подходящо число</w:t>
-      </w:r>
-      <w:r>
-        <w:t xml:space="preserve">. </w:t>
-      </w:r>
-    </w:p>
-    <w:p>
-      <w:pPr>
-        <w:pStyle w:val="Heading3"/>
-      </w:pPr>
-      <w:r>
-        <w:rPr>
-          <w:lang w:val="bg-BG"/>
-        </w:rPr>
-        <w:t>Пример</w:t>
-      </w:r>
-      <w:r>
-        <w:rPr>
-          <w:lang w:val="bg-BG"/>
-        </w:rPr>
-        <w:t>и</w:t>
-      </w:r>
-    </w:p>
-    <w:tbl>
-      <w:tblPr>
-        <w:tblStyle w:val="TableGrid"/>
-        <w:tblW w:w="5493" w:type="dxa"/>
-        <w:tblInd w:w="23" w:type="dxa"/>
-        <w:tblCellMar>
-          <w:top w:w="85" w:type="dxa"/>
-          <w:left w:w="142" w:type="dxa"/>
-          <w:bottom w:w="85" w:type="dxa"/>
-          <w:right w:w="142" w:type="dxa"/>
-        </w:tblCellMar>
-        <w:tblLook w:val="04A0" w:firstRow="1" w:lastRow="0" w:firstColumn="1" w:lastColumn="0" w:noHBand="0" w:noVBand="1"/>
-      </w:tblPr>
-      <w:tblGrid>
-        <w:gridCol w:w="5493"/>
-      </w:tblGrid>
-      <w:tr>
-        <w:tc>
-          <w:tcPr>
-            <w:tcW w:w="5493" w:type="dxa"/>
-            <w:tcBorders>
-              <w:top w:val="single" w:sz="4" w:space="0" w:color="auto"/>
-              <w:left w:val="single" w:sz="4" w:space="0" w:color="auto"/>
-              <w:bottom w:val="single" w:sz="4" w:space="0" w:color="auto"/>
-              <w:right w:val="single" w:sz="4" w:space="0" w:color="auto"/>
-            </w:tcBorders>
-            <w:shd w:val="clear" w:color="auto" w:fill="D9D9D9" w:themeFill="background1" w:themeFillShade="D9"/>
-            <w:vAlign w:val="center"/>
-            <w:hideMark/>
-          </w:tcPr>
-          <w:p>
-            <w:pPr>
-              <w:spacing w:before="20" w:after="20"/>
-              <w:jc w:val="center"/>
-              <w:rPr>
-                <w:b/>
-                <w:bCs/>
-              </w:rPr>
-            </w:pPr>
-            <w:r>
-              <w:rPr>
-                <w:b/>
-                <w:bCs/>
-                <w:lang w:val="bg-BG"/>
-              </w:rPr>
-              <w:t>Вход</w:t>
-            </w:r>
-            <w:r>
-              <w:rPr>
-                <w:b/>
-                <w:bCs/>
-              </w:rPr>
-              <w:t>/</w:t>
-            </w:r>
-            <w:r>
-              <w:rPr>
-                <w:b/>
-                <w:bCs/>
-                <w:lang w:val="bg-BG"/>
-              </w:rPr>
-              <w:t>Изход</w:t>
-            </w:r>
-          </w:p>
-        </w:tc>
-      </w:tr>
-      <w:tr>
-        <w:tc>
-          <w:tcPr>
-            <w:tcW w:w="5493" w:type="dxa"/>
-            <w:tcBorders>
-              <w:top w:val="single" w:sz="4" w:space="0" w:color="auto"/>
-              <w:left w:val="single" w:sz="4" w:space="0" w:color="auto"/>
-              <w:bottom w:val="single" w:sz="4" w:space="0" w:color="auto"/>
-              <w:right w:val="single" w:sz="4" w:space="0" w:color="auto"/>
-            </w:tcBorders>
-            <w:hideMark/>
-          </w:tcPr>
-          <w:p>
-            <w:pPr>
-              <w:spacing w:before="20" w:after="20"/>
-              <w:rPr>
-                <w:rFonts w:ascii="Consolas" w:hAnsi="Consolas" w:cs="Arial"/>
-                <w:noProof/>
-                <w:lang w:val="bg-BG"/>
-              </w:rPr>
-            </w:pPr>
-            <w:r>
-              <w:rPr>
-                <w:rFonts w:ascii="Consolas" w:hAnsi="Consolas" w:cs="Arial"/>
-                <w:noProof/>
-              </w:rPr>
-              <w:t>40</w:t>
-            </w:r>
-          </w:p>
-          <w:p>
-            <w:pPr>
-              <w:spacing w:before="20" w:after="20"/>
-              <w:rPr>
-                <w:rFonts w:ascii="Consolas" w:hAnsi="Consolas" w:cs="Arial"/>
-                <w:noProof/>
-              </w:rPr>
-            </w:pPr>
-            <w:r>
-              <w:rPr>
-                <w:rFonts w:ascii="Consolas" w:hAnsi="Consolas" w:cs="Arial"/>
-                <w:noProof/>
-              </w:rPr>
-              <w:t>The number is: 40</w:t>
-            </w:r>
-          </w:p>
-        </w:tc>
-      </w:tr>
-      <w:tr>
-        <w:tc>
-          <w:tcPr>
-            <w:tcW w:w="5493" w:type="dxa"/>
-            <w:tcBorders>
-              <w:top w:val="single" w:sz="4" w:space="0" w:color="auto"/>
-              <w:left w:val="single" w:sz="4" w:space="0" w:color="auto"/>
-              <w:bottom w:val="single" w:sz="4" w:space="0" w:color="auto"/>
-              <w:right w:val="single" w:sz="4" w:space="0" w:color="auto"/>
-            </w:tcBorders>
-            <w:hideMark/>
-          </w:tcPr>
-          <w:p>
-            <w:pPr>
-              <w:spacing w:before="20" w:after="20"/>
-              <w:rPr>
-                <w:rFonts w:ascii="Consolas" w:hAnsi="Consolas" w:cs="Arial"/>
-                <w:noProof/>
-                <w:color w:val="4F6228" w:themeColor="accent3" w:themeShade="80"/>
-                <w:lang w:val="bg-BG"/>
-              </w:rPr>
-            </w:pPr>
-            <w:r>
-              <w:rPr>
-                <w:rFonts w:ascii="Consolas" w:hAnsi="Consolas" w:cs="Arial"/>
-                <w:b/>
-                <w:noProof/>
-                <w:color w:val="4F6228" w:themeColor="accent3" w:themeShade="80"/>
-              </w:rPr>
-              <w:t>105</w:t>
-            </w:r>
-          </w:p>
-          <w:p>
-            <w:pPr>
-              <w:spacing w:before="20" w:after="20"/>
-              <w:rPr>
-                <w:rFonts w:ascii="Consolas" w:hAnsi="Consolas" w:cs="Arial"/>
-                <w:noProof/>
-                <w:lang w:val="bg-BG"/>
-              </w:rPr>
-            </w:pPr>
-            <w:r>
-              <w:rPr>
-                <w:rFonts w:ascii="Consolas" w:hAnsi="Consolas" w:cs="Arial"/>
-                <w:noProof/>
-              </w:rPr>
-              <w:t>Invalid number!</w:t>
-            </w:r>
-          </w:p>
-          <w:p>
-            <w:pPr>
-              <w:spacing w:before="20" w:after="20"/>
-              <w:rPr>
-                <w:rFonts w:ascii="Consolas" w:hAnsi="Consolas" w:cs="Arial"/>
-                <w:noProof/>
-                <w:lang w:val="bg-BG"/>
-              </w:rPr>
-            </w:pPr>
-            <w:r>
-              <w:rPr>
-                <w:rFonts w:ascii="Consolas" w:hAnsi="Consolas" w:cs="Arial"/>
-                <w:b/>
-                <w:noProof/>
-                <w:color w:val="4F6228" w:themeColor="accent3" w:themeShade="80"/>
-              </w:rPr>
-              <w:t>101</w:t>
-            </w:r>
-          </w:p>
-          <w:p>
-            <w:pPr>
-              <w:spacing w:before="20" w:after="20"/>
-              <w:rPr>
-                <w:rFonts w:ascii="Consolas" w:hAnsi="Consolas" w:cs="Arial"/>
-                <w:noProof/>
-                <w:lang w:val="bg-BG"/>
-              </w:rPr>
-            </w:pPr>
-            <w:r>
-              <w:rPr>
-                <w:rFonts w:ascii="Consolas" w:hAnsi="Consolas" w:cs="Arial"/>
-                <w:noProof/>
-              </w:rPr>
-              <w:t>Invalid number!</w:t>
-            </w:r>
-          </w:p>
-          <w:p>
-            <w:pPr>
-              <w:spacing w:before="20" w:after="20"/>
-              <w:rPr>
-                <w:rFonts w:ascii="Consolas" w:hAnsi="Consolas" w:cs="Arial"/>
-                <w:noProof/>
-                <w:lang w:val="bg-BG"/>
-              </w:rPr>
-            </w:pPr>
-            <w:r>
-              <w:rPr>
-                <w:rFonts w:ascii="Consolas" w:hAnsi="Consolas" w:cs="Arial"/>
-                <w:b/>
-                <w:noProof/>
-                <w:color w:val="4F6228" w:themeColor="accent3" w:themeShade="80"/>
-              </w:rPr>
-              <w:lastRenderedPageBreak/>
-              <w:t>-202</w:t>
-            </w:r>
-          </w:p>
-          <w:p>
-            <w:pPr>
-              <w:spacing w:before="20" w:after="20"/>
-              <w:rPr>
-                <w:rFonts w:ascii="Consolas" w:hAnsi="Consolas" w:cs="Arial"/>
-                <w:noProof/>
-                <w:lang w:val="bg-BG"/>
-              </w:rPr>
-            </w:pPr>
-            <w:r>
-              <w:rPr>
-                <w:rFonts w:ascii="Consolas" w:hAnsi="Consolas" w:cs="Arial"/>
-                <w:noProof/>
-              </w:rPr>
-              <w:t>Invalid number!</w:t>
-            </w:r>
-          </w:p>
-          <w:p>
-            <w:pPr>
-              <w:pStyle w:val="Code"/>
-              <w:spacing w:before="20" w:after="20"/>
-              <w:rPr>
-                <w:b w:val="0"/>
-                <w:bCs/>
-                <w:lang w:val="bg-BG"/>
-              </w:rPr>
-            </w:pPr>
-            <w:r>
-              <w:rPr>
-                <w:b w:val="0"/>
-                <w:bCs/>
-              </w:rPr>
-              <w:t>-20</w:t>
-            </w:r>
-          </w:p>
-          <w:p>
-            <w:pPr>
-              <w:pStyle w:val="Code"/>
-              <w:spacing w:before="20" w:after="20"/>
-              <w:rPr>
-                <w:b w:val="0"/>
-                <w:bCs/>
-              </w:rPr>
-            </w:pPr>
-            <w:r>
-              <w:rPr>
-                <w:b w:val="0"/>
-                <w:bCs/>
-              </w:rPr>
-              <w:t>The number is: -20</w:t>
-            </w:r>
-          </w:p>
-        </w:tc>
-      </w:tr>
-    </w:tbl>
-    <w:p>
-      <w:pPr>
-        <w:pStyle w:val="Heading3"/>
-        <w:rPr>
-          <w:lang w:val="bg-BG"/>
-        </w:rPr>
-      </w:pPr>
-      <w:r>
-        <w:rPr>
-          <w:lang w:val="bg-BG"/>
-        </w:rPr>
-        <w:lastRenderedPageBreak/>
-        <w:t>Насоки</w:t>
-      </w:r>
-    </w:p>
-    <w:p>
-      <w:pPr>
-        <w:pStyle w:val="ListParagraph"/>
-        <w:numPr>
-          <w:ilvl w:val="0"/>
-          <w:numId w:val="46"/>
-        </w:numPr>
-        <w:rPr>
-          <w:lang w:val="bg-BG"/>
-        </w:rPr>
-      </w:pPr>
-      <w:r>
-        <w:rPr>
-          <w:lang w:val="bg-BG"/>
-        </w:rPr>
-        <w:t xml:space="preserve">Прочетете от конзолата </w:t>
-      </w:r>
-      <w:r>
-        <w:rPr>
-          <w:b/>
-          <w:bCs/>
-          <w:lang w:val="bg-BG"/>
-        </w:rPr>
-        <w:t>числото</w:t>
-      </w:r>
-      <w:r>
-        <w:rPr>
-          <w:lang w:val="bg-BG"/>
-        </w:rPr>
-        <w:t>, въведено от потребителя</w:t>
-      </w:r>
-    </w:p>
-    <w:p>
-      <w:pPr>
-        <w:pStyle w:val="ListParagraph"/>
-        <w:rPr>
-          <w:lang w:val="bg-BG"/>
-        </w:rPr>
-      </w:pPr>
-      <w:r>
-        <w:rPr>
-          <w:noProof/>
-          <w:lang w:val="bg-BG"/>
-        </w:rPr>
-        <w:drawing>
-          <wp:inline distT="0" distB="0" distL="0" distR="0" wp14:anchorId="1F372BB0" wp14:editId="6A9FEF84">
-            <wp:extent cx="2955600" cy="230400"/>
-            <wp:effectExtent l="12700" t="12700" r="3810" b="11430"/>
-            <wp:docPr id="10" name="Picture 10"/>
-            <wp:cNvGraphicFramePr>
-              <a:graphicFrameLocks xmlns:a="http://schemas.openxmlformats.org/drawingml/2006/main" noChangeAspect="1"/>
-            </wp:cNvGraphicFramePr>
-            <a:graphic xmlns:a="http://schemas.openxmlformats.org/drawingml/2006/main">
-              <a:graphicData uri="http://schemas.openxmlformats.org/drawingml/2006/picture">
-                <pic:pic xmlns:pic="http://schemas.openxmlformats.org/drawingml/2006/picture">
-                  <pic:nvPicPr>
-                    <pic:cNvPr id="1" name=""/>
-                    <pic:cNvPicPr/>
-                  </pic:nvPicPr>
-                  <pic:blipFill>
-                    <a:blip r:embed="rId10"/>
-                    <a:stretch>
-                      <a:fillRect/>
-                    </a:stretch>
-                  </pic:blipFill>
-                  <pic:spPr>
-                    <a:xfrm>
-                      <a:off x="0" y="0"/>
-                      <a:ext cx="2955600" cy="230400"/>
-                    </a:xfrm>
-                    <a:prstGeom prst="rect">
-                      <a:avLst/>
-                    </a:prstGeom>
-                    <a:ln>
-                      <a:solidFill>
-                        <a:schemeClr val="bg1">
-                          <a:lumMod val="75000"/>
-                        </a:schemeClr>
-                      </a:solidFill>
-                    </a:ln>
-                  </pic:spPr>
-                </pic:pic>
-              </a:graphicData>
-            </a:graphic>
-          </wp:inline>
-        </w:drawing>
-      </w:r>
-    </w:p>
-    <w:p>
-      <w:pPr>
-        <w:pStyle w:val="ListParagraph"/>
-        <w:numPr>
-          <w:ilvl w:val="0"/>
-          <w:numId w:val="46"/>
-        </w:numPr>
-        <w:rPr>
-          <w:lang w:val="bg-BG"/>
-        </w:rPr>
-      </w:pPr>
-      <w:r>
-        <w:rPr>
-          <w:lang w:val="bg-BG"/>
-        </w:rPr>
-        <w:t xml:space="preserve">Създайте </w:t>
-      </w:r>
-      <w:r>
-        <w:rPr>
-          <w:rFonts w:ascii="Consolas" w:hAnsi="Consolas" w:cs="Consolas"/>
-          <w:b/>
-          <w:bCs/>
-        </w:rPr>
-        <w:t>while</w:t>
-      </w:r>
-      <w:r>
-        <w:rPr>
-          <w:b/>
-          <w:bCs/>
-        </w:rPr>
-        <w:t>-</w:t>
-      </w:r>
-      <w:r>
-        <w:rPr>
-          <w:b/>
-          <w:bCs/>
-          <w:lang w:val="bg-BG"/>
-        </w:rPr>
-        <w:t>цикъл</w:t>
-      </w:r>
-      <w:r>
-        <w:rPr>
-          <w:lang w:val="bg-BG"/>
-        </w:rPr>
-        <w:t xml:space="preserve">, който итерира </w:t>
-      </w:r>
-      <w:r>
-        <w:rPr>
-          <w:b/>
-          <w:bCs/>
-          <w:lang w:val="bg-BG"/>
-        </w:rPr>
-        <w:t>докато числото не се дели на 10 без остатък</w:t>
-      </w:r>
-    </w:p>
-    <w:p>
-      <w:pPr>
-        <w:pStyle w:val="ListParagraph"/>
-        <w:rPr>
-          <w:b/>
-          <w:bCs/>
-          <w:lang w:val="bg-BG"/>
-        </w:rPr>
-      </w:pPr>
-      <w:r>
-        <w:rPr>
-          <w:b/>
-          <w:bCs/>
-          <w:noProof/>
-          <w:lang w:val="bg-BG"/>
-        </w:rPr>
-        <w:drawing>
-          <wp:inline distT="0" distB="0" distL="0" distR="0" wp14:anchorId="7D797D0F" wp14:editId="78FEA0A5">
-            <wp:extent cx="1576800" cy="655200"/>
-            <wp:effectExtent l="12700" t="12700" r="10795" b="18415"/>
-            <wp:docPr id="13" name="Picture 13" descr="Chart&#10;&#10;Description automatically generated with medium confidence"/>
-            <wp:cNvGraphicFramePr>
-              <a:graphicFrameLocks xmlns:a="http://schemas.openxmlformats.org/drawingml/2006/main" noChangeAspect="1"/>
-            </wp:cNvGraphicFramePr>
-            <a:graphic xmlns:a="http://schemas.openxmlformats.org/drawingml/2006/main">
-              <a:graphicData uri="http://schemas.openxmlformats.org/drawingml/2006/picture">
-                <pic:pic xmlns:pic="http://schemas.openxmlformats.org/drawingml/2006/picture">
-                  <pic:nvPicPr>
-                    <pic:cNvPr id="13" name="Picture 13" descr="Chart&#10;&#10;Description automatically generated with medium confidence"/>
-                    <pic:cNvPicPr/>
-                  </pic:nvPicPr>
-                  <pic:blipFill>
-                    <a:blip r:embed="rId11"/>
-                    <a:stretch>
-                      <a:fillRect/>
-                    </a:stretch>
-                  </pic:blipFill>
-                  <pic:spPr>
-                    <a:xfrm>
-                      <a:off x="0" y="0"/>
-                      <a:ext cx="1576800" cy="655200"/>
-                    </a:xfrm>
-                    <a:prstGeom prst="rect">
-                      <a:avLst/>
-                    </a:prstGeom>
-                    <a:ln>
-                      <a:solidFill>
-                        <a:schemeClr val="bg1">
-                          <a:lumMod val="75000"/>
-                        </a:schemeClr>
-                      </a:solidFill>
-                    </a:ln>
-                  </pic:spPr>
-                </pic:pic>
-              </a:graphicData>
-            </a:graphic>
-          </wp:inline>
-        </w:drawing>
-      </w:r>
-      <w:r>
-        <w:rPr>
-          <w:b/>
-          <w:bCs/>
-          <w:lang w:val="bg-BG"/>
-        </w:rPr>
-        <w:t xml:space="preserve"> </w:t>
-      </w:r>
-    </w:p>
-    <w:p>
-      <w:pPr>
-        <w:pStyle w:val="ListParagraph"/>
-        <w:numPr>
-          <w:ilvl w:val="0"/>
-          <w:numId w:val="46"/>
-        </w:numPr>
-        <w:rPr>
-          <w:lang w:val="bg-BG"/>
-        </w:rPr>
-      </w:pPr>
-      <w:r>
-        <w:rPr>
-          <w:lang w:val="bg-BG"/>
-        </w:rPr>
-        <w:t xml:space="preserve">На </w:t>
-      </w:r>
-      <w:r>
-        <w:rPr>
-          <w:b/>
-          <w:bCs/>
-          <w:lang w:val="bg-BG"/>
-        </w:rPr>
-        <w:t xml:space="preserve">всяка итерация </w:t>
-      </w:r>
-      <w:r>
-        <w:rPr>
-          <w:lang w:val="bg-BG"/>
-        </w:rPr>
-        <w:t xml:space="preserve">на цикъла отпечатайте </w:t>
-      </w:r>
-      <w:r>
-        <w:rPr>
-          <w:b/>
-          <w:bCs/>
-        </w:rPr>
-        <w:t>“</w:t>
-      </w:r>
-      <w:r>
-        <w:rPr>
-          <w:rFonts w:ascii="Consolas" w:hAnsi="Consolas" w:cs="Consolas"/>
-          <w:b/>
-          <w:bCs/>
-        </w:rPr>
-        <w:t>Invalid number!</w:t>
-      </w:r>
-      <w:r>
-        <w:rPr>
-          <w:b/>
-          <w:bCs/>
-        </w:rPr>
-        <w:t>”</w:t>
-      </w:r>
-      <w:r>
-        <w:t xml:space="preserve"> </w:t>
-      </w:r>
-      <w:r>
-        <w:rPr>
-          <w:lang w:val="bg-BG"/>
-        </w:rPr>
-        <w:t xml:space="preserve">и прочетете </w:t>
-      </w:r>
-      <w:r>
-        <w:rPr>
-          <w:b/>
-          <w:bCs/>
-          <w:lang w:val="bg-BG"/>
-        </w:rPr>
-        <w:t>ново число</w:t>
-      </w:r>
-    </w:p>
-    <w:p>
-      <w:pPr>
-        <w:pStyle w:val="ListParagraph"/>
-        <w:rPr>
-          <w:lang w:val="bg-BG"/>
-        </w:rPr>
-      </w:pPr>
-      <w:r>
-        <w:rPr>
-          <w:noProof/>
-          <w:lang w:val="bg-BG"/>
-        </w:rPr>
-        <w:drawing>
-          <wp:inline distT="0" distB="0" distL="0" distR="0" wp14:anchorId="2B84320D" wp14:editId="06CA3BB2">
-            <wp:extent cx="3103200" cy="799200"/>
-            <wp:effectExtent l="12700" t="12700" r="8890" b="13970"/>
-            <wp:docPr id="25" name="Picture 25" descr="Text&#10;&#10;Description automatically generated"/>
-            <wp:cNvGraphicFramePr>
-              <a:graphicFrameLocks xmlns:a="http://schemas.openxmlformats.org/drawingml/2006/main" noChangeAspect="1"/>
-            </wp:cNvGraphicFramePr>
-            <a:graphic xmlns:a="http://schemas.openxmlformats.org/drawingml/2006/main">
-              <a:graphicData uri="http://schemas.openxmlformats.org/drawingml/2006/picture">
-                <pic:pic xmlns:pic="http://schemas.openxmlformats.org/drawingml/2006/picture">
-                  <pic:nvPicPr>
-                    <pic:cNvPr id="25" name="Picture 25" descr="Text&#10;&#10;Description automatically generated"/>
-                    <pic:cNvPicPr/>
-                  </pic:nvPicPr>
-                  <pic:blipFill>
-                    <a:blip r:embed="rId12"/>
-                    <a:stretch>
-                      <a:fillRect/>
-                    </a:stretch>
-                  </pic:blipFill>
-                  <pic:spPr>
-                    <a:xfrm>
-                      <a:off x="0" y="0"/>
-                      <a:ext cx="3103200" cy="799200"/>
-                    </a:xfrm>
-                    <a:prstGeom prst="rect">
-                      <a:avLst/>
-                    </a:prstGeom>
-                    <a:ln>
-                      <a:solidFill>
-                        <a:schemeClr val="bg1">
-                          <a:lumMod val="75000"/>
-                        </a:schemeClr>
-                      </a:solidFill>
-                    </a:ln>
-                  </pic:spPr>
-                </pic:pic>
-              </a:graphicData>
-            </a:graphic>
-          </wp:inline>
-        </w:drawing>
-      </w:r>
-    </w:p>
-    <w:p>
-      <w:pPr>
-        <w:pStyle w:val="ListParagraph"/>
-        <w:numPr>
-          <w:ilvl w:val="0"/>
-          <w:numId w:val="46"/>
-        </w:numPr>
-        <w:rPr>
-          <w:lang w:val="bg-BG"/>
-        </w:rPr>
-      </w:pPr>
-      <w:r>
-        <w:rPr>
-          <w:b/>
-          <w:bCs/>
-          <w:lang w:val="bg-BG"/>
-        </w:rPr>
-        <w:t>След цикъла</w:t>
-      </w:r>
-      <w:r>
-        <w:rPr>
-          <w:lang w:val="bg-BG"/>
-        </w:rPr>
-        <w:t xml:space="preserve"> отпечатайте </w:t>
-      </w:r>
-      <w:r>
-        <w:rPr>
-          <w:b/>
-          <w:bCs/>
-          <w:lang w:val="bg-BG"/>
-        </w:rPr>
-        <w:t>валидното число</w:t>
-      </w:r>
-    </w:p>
-    <w:p>
-      <w:pPr>
-        <w:pStyle w:val="Heading2"/>
-        <w:rPr>
-          <w:lang w:val="bg-BG"/>
-        </w:rPr>
-      </w:pPr>
-      <w:r>
-        <w:rPr>
-          <w:lang w:val="bg-BG"/>
-        </w:rPr>
         <w:t xml:space="preserve">Сума на </w:t>
       </w:r>
       <w:r>
@@ -2041,6 +1158,7 @@
                 <w:noProof/>
                 <w:highlight w:val="yellow"/>
               </w:rPr>
+              <w:lastRenderedPageBreak/>
               <w:t>1</w:t>
             </w:r>
           </w:p>
@@ -2383,871 +1501,6 @@
                 <w:lang w:val="bg-BG"/>
               </w:rPr>
               <w:t>не изписваме нищо</w:t>
-            </w:r>
-          </w:p>
-        </w:tc>
-      </w:tr>
-    </w:tbl>
-    <w:p>
-      <w:pPr>
-        <w:pStyle w:val="Heading2"/>
-        <w:rPr>
-          <w:lang w:val="bg-BG"/>
-        </w:rPr>
-      </w:pPr>
-      <w:r>
-        <w:rPr>
-          <w:lang w:val="bg-BG"/>
-        </w:rPr>
-        <w:lastRenderedPageBreak/>
-        <w:t xml:space="preserve">Сумиране на </w:t>
-      </w:r>
-      <w:r>
-        <w:rPr>
-          <w:lang w:val="bg-BG"/>
-        </w:rPr>
-        <w:t>гласните</w:t>
-      </w:r>
-      <w:r>
-        <w:rPr>
-          <w:lang w:val="bg-BG"/>
-        </w:rPr>
-        <w:t xml:space="preserve"> букви</w:t>
-      </w:r>
-    </w:p>
-    <w:p>
-      <w:pPr>
-        <w:rPr>
-          <w:lang w:val="bg-BG"/>
-        </w:rPr>
-      </w:pPr>
-      <w:r>
-        <w:rPr>
-          <w:lang w:val="bg-BG"/>
-        </w:rPr>
-        <w:t>Да се напише програма</w:t>
-      </w:r>
-      <w:r>
-        <w:t xml:space="preserve">, </w:t>
-      </w:r>
-      <w:r>
-        <w:rPr>
-          <w:lang w:val="bg-BG"/>
-        </w:rPr>
-        <w:t xml:space="preserve">която чете </w:t>
-      </w:r>
-      <w:r>
-        <w:rPr>
-          <w:b/>
-          <w:lang w:val="bg-BG"/>
-        </w:rPr>
-        <w:t>текст</w:t>
-      </w:r>
-      <w:r>
-        <w:rPr>
-          <w:lang w:val="bg-BG"/>
-        </w:rPr>
-        <w:t xml:space="preserve">, </w:t>
-      </w:r>
-      <w:r>
-        <w:rPr>
-          <w:lang w:val="bg-BG"/>
-        </w:rPr>
-        <w:t>въведен от потребителя</w:t>
-      </w:r>
-      <w:r>
-        <w:t>,</w:t>
-      </w:r>
-      <w:r>
-        <w:rPr>
-          <w:lang w:val="bg-BG"/>
-        </w:rPr>
-        <w:t xml:space="preserve"> изчислява и отпечатва </w:t>
-      </w:r>
-      <w:r>
-        <w:rPr>
-          <w:b/>
-          <w:lang w:val="bg-BG"/>
-        </w:rPr>
-        <w:t>сумата от стойностите на гласните букви</w:t>
-      </w:r>
-      <w:r>
-        <w:rPr>
-          <w:lang w:val="bg-BG"/>
-        </w:rPr>
-        <w:t xml:space="preserve"> според таблицата по</w:t>
-      </w:r>
-      <w:r>
-        <w:t>-</w:t>
-      </w:r>
-      <w:r>
-        <w:rPr>
-          <w:lang w:val="bg-BG"/>
-        </w:rPr>
-        <w:t>долу</w:t>
-      </w:r>
-      <w:r>
-        <w:t>:</w:t>
-      </w:r>
-    </w:p>
-    <w:tbl>
-      <w:tblPr>
-        <w:tblStyle w:val="TableGrid"/>
-        <w:tblW w:w="3533" w:type="dxa"/>
-        <w:tblCellMar>
-          <w:top w:w="85" w:type="dxa"/>
-          <w:left w:w="142" w:type="dxa"/>
-          <w:bottom w:w="85" w:type="dxa"/>
-          <w:right w:w="142" w:type="dxa"/>
-        </w:tblCellMar>
-        <w:tblLook w:val="04A0" w:firstRow="1" w:lastRow="0" w:firstColumn="1" w:lastColumn="0" w:noHBand="0" w:noVBand="1"/>
-      </w:tblPr>
-      <w:tblGrid>
-        <w:gridCol w:w="1258"/>
-        <w:gridCol w:w="455"/>
-        <w:gridCol w:w="455"/>
-        <w:gridCol w:w="455"/>
-        <w:gridCol w:w="455"/>
-        <w:gridCol w:w="455"/>
-      </w:tblGrid>
-      <w:tr>
-        <w:trPr>
-          <w:trHeight w:val="177"/>
-        </w:trPr>
-        <w:tc>
-          <w:tcPr>
-            <w:tcW w:w="1258" w:type="dxa"/>
-            <w:shd w:val="clear" w:color="auto" w:fill="D9D9D9" w:themeFill="background1" w:themeFillShade="D9"/>
-          </w:tcPr>
-          <w:p>
-            <w:pPr>
-              <w:spacing w:before="20" w:after="20"/>
-              <w:rPr>
-                <w:noProof/>
-              </w:rPr>
-            </w:pPr>
-            <w:r>
-              <w:rPr>
-                <w:noProof/>
-                <w:lang w:val="bg-BG"/>
-              </w:rPr>
-              <w:t>буква</w:t>
-            </w:r>
-          </w:p>
-        </w:tc>
-        <w:tc>
-          <w:tcPr>
-            <w:tcW w:w="455" w:type="dxa"/>
-          </w:tcPr>
-          <w:p>
-            <w:pPr>
-              <w:spacing w:before="20" w:after="20"/>
-              <w:jc w:val="center"/>
-              <w:rPr>
-                <w:rFonts w:ascii="Consolas" w:hAnsi="Consolas"/>
-                <w:noProof/>
-              </w:rPr>
-            </w:pPr>
-            <w:r>
-              <w:rPr>
-                <w:rFonts w:ascii="Consolas" w:hAnsi="Consolas"/>
-                <w:noProof/>
-              </w:rPr>
-              <w:t>a</w:t>
-            </w:r>
-          </w:p>
-        </w:tc>
-        <w:tc>
-          <w:tcPr>
-            <w:tcW w:w="455" w:type="dxa"/>
-          </w:tcPr>
-          <w:p>
-            <w:pPr>
-              <w:spacing w:before="20" w:after="20"/>
-              <w:jc w:val="center"/>
-              <w:rPr>
-                <w:rFonts w:ascii="Consolas" w:hAnsi="Consolas"/>
-                <w:noProof/>
-              </w:rPr>
-            </w:pPr>
-            <w:r>
-              <w:rPr>
-                <w:rFonts w:ascii="Consolas" w:hAnsi="Consolas"/>
-                <w:noProof/>
-              </w:rPr>
-              <w:t>e</w:t>
-            </w:r>
-          </w:p>
-        </w:tc>
-        <w:tc>
-          <w:tcPr>
-            <w:tcW w:w="455" w:type="dxa"/>
-          </w:tcPr>
-          <w:p>
-            <w:pPr>
-              <w:spacing w:before="20" w:after="20"/>
-              <w:jc w:val="center"/>
-              <w:rPr>
-                <w:rFonts w:ascii="Consolas" w:hAnsi="Consolas"/>
-                <w:noProof/>
-              </w:rPr>
-            </w:pPr>
-            <w:r>
-              <w:rPr>
-                <w:rFonts w:ascii="Consolas" w:hAnsi="Consolas"/>
-                <w:noProof/>
-              </w:rPr>
-              <w:t>i</w:t>
-            </w:r>
-          </w:p>
-        </w:tc>
-        <w:tc>
-          <w:tcPr>
-            <w:tcW w:w="455" w:type="dxa"/>
-          </w:tcPr>
-          <w:p>
-            <w:pPr>
-              <w:spacing w:before="20" w:after="20"/>
-              <w:jc w:val="center"/>
-              <w:rPr>
-                <w:rFonts w:ascii="Consolas" w:hAnsi="Consolas"/>
-                <w:noProof/>
-              </w:rPr>
-            </w:pPr>
-            <w:r>
-              <w:rPr>
-                <w:rFonts w:ascii="Consolas" w:hAnsi="Consolas"/>
-                <w:noProof/>
-              </w:rPr>
-              <w:t>o</w:t>
-            </w:r>
-          </w:p>
-        </w:tc>
-        <w:tc>
-          <w:tcPr>
-            <w:tcW w:w="455" w:type="dxa"/>
-          </w:tcPr>
-          <w:p>
-            <w:pPr>
-              <w:spacing w:before="20" w:after="20"/>
-              <w:jc w:val="center"/>
-              <w:rPr>
-                <w:rFonts w:ascii="Consolas" w:hAnsi="Consolas"/>
-                <w:noProof/>
-              </w:rPr>
-            </w:pPr>
-            <w:r>
-              <w:rPr>
-                <w:rFonts w:ascii="Consolas" w:hAnsi="Consolas"/>
-                <w:noProof/>
-              </w:rPr>
-              <w:t>u</w:t>
-            </w:r>
-          </w:p>
-        </w:tc>
-      </w:tr>
-      <w:tr>
-        <w:trPr>
-          <w:trHeight w:val="77"/>
-        </w:trPr>
-        <w:tc>
-          <w:tcPr>
-            <w:tcW w:w="1258" w:type="dxa"/>
-            <w:shd w:val="clear" w:color="auto" w:fill="D9D9D9" w:themeFill="background1" w:themeFillShade="D9"/>
-          </w:tcPr>
-          <w:p>
-            <w:pPr>
-              <w:spacing w:before="20" w:after="20"/>
-              <w:rPr>
-                <w:noProof/>
-              </w:rPr>
-            </w:pPr>
-            <w:r>
-              <w:rPr>
-                <w:noProof/>
-                <w:lang w:val="bg-BG"/>
-              </w:rPr>
-              <w:t>стойност</w:t>
-            </w:r>
-          </w:p>
-        </w:tc>
-        <w:tc>
-          <w:tcPr>
-            <w:tcW w:w="455" w:type="dxa"/>
-          </w:tcPr>
-          <w:p>
-            <w:pPr>
-              <w:spacing w:before="20" w:after="20"/>
-              <w:jc w:val="center"/>
-              <w:rPr>
-                <w:rFonts w:ascii="Consolas" w:hAnsi="Consolas"/>
-                <w:noProof/>
-              </w:rPr>
-            </w:pPr>
-            <w:r>
-              <w:rPr>
-                <w:rFonts w:ascii="Consolas" w:hAnsi="Consolas"/>
-                <w:noProof/>
-              </w:rPr>
-              <w:t>1</w:t>
-            </w:r>
-          </w:p>
-        </w:tc>
-        <w:tc>
-          <w:tcPr>
-            <w:tcW w:w="455" w:type="dxa"/>
-          </w:tcPr>
-          <w:p>
-            <w:pPr>
-              <w:spacing w:before="20" w:after="20"/>
-              <w:jc w:val="center"/>
-              <w:rPr>
-                <w:rFonts w:ascii="Consolas" w:hAnsi="Consolas"/>
-                <w:noProof/>
-              </w:rPr>
-            </w:pPr>
-            <w:r>
-              <w:rPr>
-                <w:rFonts w:ascii="Consolas" w:hAnsi="Consolas"/>
-                <w:noProof/>
-              </w:rPr>
-              <w:t>2</w:t>
-            </w:r>
-          </w:p>
-        </w:tc>
-        <w:tc>
-          <w:tcPr>
-            <w:tcW w:w="455" w:type="dxa"/>
-          </w:tcPr>
-          <w:p>
-            <w:pPr>
-              <w:spacing w:before="20" w:after="20"/>
-              <w:jc w:val="center"/>
-              <w:rPr>
-                <w:rFonts w:ascii="Consolas" w:hAnsi="Consolas"/>
-                <w:noProof/>
-              </w:rPr>
-            </w:pPr>
-            <w:r>
-              <w:rPr>
-                <w:rFonts w:ascii="Consolas" w:hAnsi="Consolas"/>
-                <w:noProof/>
-              </w:rPr>
-              <w:t>3</w:t>
-            </w:r>
-          </w:p>
-        </w:tc>
-        <w:tc>
-          <w:tcPr>
-            <w:tcW w:w="455" w:type="dxa"/>
-          </w:tcPr>
-          <w:p>
-            <w:pPr>
-              <w:spacing w:before="20" w:after="20"/>
-              <w:jc w:val="center"/>
-              <w:rPr>
-                <w:rFonts w:ascii="Consolas" w:hAnsi="Consolas"/>
-                <w:noProof/>
-              </w:rPr>
-            </w:pPr>
-            <w:r>
-              <w:rPr>
-                <w:rFonts w:ascii="Consolas" w:hAnsi="Consolas"/>
-                <w:noProof/>
-              </w:rPr>
-              <w:t>4</w:t>
-            </w:r>
-          </w:p>
-        </w:tc>
-        <w:tc>
-          <w:tcPr>
-            <w:tcW w:w="455" w:type="dxa"/>
-          </w:tcPr>
-          <w:p>
-            <w:pPr>
-              <w:spacing w:before="20" w:after="20"/>
-              <w:jc w:val="center"/>
-              <w:rPr>
-                <w:rFonts w:ascii="Consolas" w:hAnsi="Consolas"/>
-                <w:noProof/>
-              </w:rPr>
-            </w:pPr>
-            <w:r>
-              <w:rPr>
-                <w:rFonts w:ascii="Consolas" w:hAnsi="Consolas"/>
-                <w:noProof/>
-              </w:rPr>
-              <w:t>5</w:t>
-            </w:r>
-          </w:p>
-        </w:tc>
-      </w:tr>
-    </w:tbl>
-    <w:p>
-      <w:pPr>
-        <w:pStyle w:val="Heading3"/>
-        <w:rPr>
-          <w:lang w:val="bg-BG"/>
-        </w:rPr>
-      </w:pPr>
-      <w:r>
-        <w:rPr>
-          <w:lang w:val="bg-BG"/>
-        </w:rPr>
-        <w:t>Примери</w:t>
-      </w:r>
-    </w:p>
-    <w:tbl>
-      <w:tblPr>
-        <w:tblStyle w:val="TableGrid"/>
-        <w:tblW w:w="5018" w:type="dxa"/>
-        <w:tblInd w:w="23" w:type="dxa"/>
-        <w:tblCellMar>
-          <w:top w:w="85" w:type="dxa"/>
-          <w:left w:w="142" w:type="dxa"/>
-          <w:bottom w:w="85" w:type="dxa"/>
-          <w:right w:w="142" w:type="dxa"/>
-        </w:tblCellMar>
-        <w:tblLook w:val="04A0" w:firstRow="1" w:lastRow="0" w:firstColumn="1" w:lastColumn="0" w:noHBand="0" w:noVBand="1"/>
-      </w:tblPr>
-      <w:tblGrid>
-        <w:gridCol w:w="1108"/>
-        <w:gridCol w:w="946"/>
-        <w:gridCol w:w="2964"/>
-      </w:tblGrid>
-      <w:tr>
-        <w:trPr>
-          <w:trHeight w:val="304"/>
-        </w:trPr>
-        <w:tc>
-          <w:tcPr>
-            <w:tcW w:w="1108" w:type="dxa"/>
-            <w:shd w:val="clear" w:color="auto" w:fill="D9D9D9" w:themeFill="background1" w:themeFillShade="D9"/>
-            <w:vAlign w:val="center"/>
-          </w:tcPr>
-          <w:p>
-            <w:pPr>
-              <w:spacing w:before="20" w:after="20"/>
-              <w:jc w:val="center"/>
-              <w:rPr>
-                <w:b/>
-              </w:rPr>
-            </w:pPr>
-            <w:r>
-              <w:rPr>
-                <w:b/>
-                <w:lang w:val="bg-BG"/>
-              </w:rPr>
-              <w:t>Вход</w:t>
-            </w:r>
-          </w:p>
-        </w:tc>
-        <w:tc>
-          <w:tcPr>
-            <w:tcW w:w="946" w:type="dxa"/>
-            <w:shd w:val="clear" w:color="auto" w:fill="D9D9D9" w:themeFill="background1" w:themeFillShade="D9"/>
-            <w:vAlign w:val="center"/>
-          </w:tcPr>
-          <w:p>
-            <w:pPr>
-              <w:spacing w:before="20" w:after="20"/>
-              <w:jc w:val="center"/>
-              <w:rPr>
-                <w:b/>
-              </w:rPr>
-            </w:pPr>
-            <w:r>
-              <w:rPr>
-                <w:b/>
-                <w:lang w:val="bg-BG"/>
-              </w:rPr>
-              <w:t>Изход</w:t>
-            </w:r>
-          </w:p>
-        </w:tc>
-        <w:tc>
-          <w:tcPr>
-            <w:tcW w:w="2964" w:type="dxa"/>
-            <w:shd w:val="clear" w:color="auto" w:fill="D9D9D9" w:themeFill="background1" w:themeFillShade="D9"/>
-          </w:tcPr>
-          <w:p>
-            <w:pPr>
-              <w:spacing w:before="20" w:after="20"/>
-              <w:jc w:val="center"/>
-              <w:rPr>
-                <w:b/>
-                <w:lang w:val="bg-BG"/>
-              </w:rPr>
-            </w:pPr>
-            <w:r>
-              <w:rPr>
-                <w:b/>
-                <w:lang w:val="bg-BG"/>
-              </w:rPr>
-              <w:t>Обяснения</w:t>
-            </w:r>
-          </w:p>
-        </w:tc>
-      </w:tr>
-      <w:tr>
-        <w:trPr>
-          <w:trHeight w:val="304"/>
-        </w:trPr>
-        <w:tc>
-          <w:tcPr>
-            <w:tcW w:w="1108" w:type="dxa"/>
-          </w:tcPr>
-          <w:p>
-            <w:pPr>
-              <w:spacing w:before="20" w:after="20"/>
-              <w:rPr>
-                <w:rFonts w:ascii="Consolas" w:hAnsi="Consolas"/>
-                <w:noProof/>
-              </w:rPr>
-            </w:pPr>
-            <w:r>
-              <w:rPr>
-                <w:rFonts w:ascii="Consolas" w:hAnsi="Consolas"/>
-                <w:noProof/>
-              </w:rPr>
-              <w:t>hello</w:t>
-            </w:r>
-          </w:p>
-        </w:tc>
-        <w:tc>
-          <w:tcPr>
-            <w:tcW w:w="946" w:type="dxa"/>
-          </w:tcPr>
-          <w:p>
-            <w:pPr>
-              <w:spacing w:before="20" w:after="20"/>
-              <w:jc w:val="center"/>
-              <w:rPr>
-                <w:rFonts w:ascii="Consolas" w:hAnsi="Consolas"/>
-                <w:noProof/>
-              </w:rPr>
-            </w:pPr>
-            <w:r>
-              <w:rPr>
-                <w:rFonts w:ascii="Consolas" w:hAnsi="Consolas"/>
-                <w:noProof/>
-              </w:rPr>
-              <w:t>6</w:t>
-            </w:r>
-          </w:p>
-        </w:tc>
-        <w:tc>
-          <w:tcPr>
-            <w:tcW w:w="2964" w:type="dxa"/>
-          </w:tcPr>
-          <w:p>
-            <w:pPr>
-              <w:spacing w:before="20" w:after="20"/>
-              <w:rPr>
-                <w:rFonts w:ascii="Consolas" w:hAnsi="Consolas"/>
-                <w:noProof/>
-              </w:rPr>
-            </w:pPr>
-            <w:r>
-              <w:rPr>
-                <w:rFonts w:ascii="Consolas" w:hAnsi="Consolas"/>
-                <w:noProof/>
-              </w:rPr>
-              <w:t>e</w:t>
-            </w:r>
-            <w:r>
-              <w:rPr>
-                <w:noProof/>
-              </w:rPr>
-              <w:t xml:space="preserve"> </w:t>
-            </w:r>
-            <w:r>
-              <w:rPr>
-                <w:rFonts w:ascii="Consolas" w:hAnsi="Consolas"/>
-                <w:noProof/>
-              </w:rPr>
-              <w:t>+</w:t>
-            </w:r>
-            <w:r>
-              <w:rPr>
-                <w:noProof/>
-              </w:rPr>
-              <w:t xml:space="preserve"> </w:t>
-            </w:r>
-            <w:r>
-              <w:rPr>
-                <w:rFonts w:ascii="Consolas" w:hAnsi="Consolas"/>
-                <w:noProof/>
-              </w:rPr>
-              <w:t>o = 2</w:t>
-            </w:r>
-            <w:r>
-              <w:rPr>
-                <w:noProof/>
-              </w:rPr>
-              <w:t xml:space="preserve"> </w:t>
-            </w:r>
-            <w:r>
-              <w:rPr>
-                <w:rFonts w:ascii="Consolas" w:hAnsi="Consolas"/>
-                <w:noProof/>
-              </w:rPr>
-              <w:t>+</w:t>
-            </w:r>
-            <w:r>
-              <w:rPr>
-                <w:noProof/>
-              </w:rPr>
-              <w:t xml:space="preserve"> </w:t>
-            </w:r>
-            <w:r>
-              <w:rPr>
-                <w:rFonts w:ascii="Consolas" w:hAnsi="Consolas"/>
-                <w:noProof/>
-              </w:rPr>
-              <w:t>4 = 6</w:t>
-            </w:r>
-          </w:p>
-        </w:tc>
-      </w:tr>
-      <w:tr>
-        <w:trPr>
-          <w:trHeight w:val="290"/>
-        </w:trPr>
-        <w:tc>
-          <w:tcPr>
-            <w:tcW w:w="1108" w:type="dxa"/>
-          </w:tcPr>
-          <w:p>
-            <w:pPr>
-              <w:spacing w:before="20" w:after="20"/>
-              <w:rPr>
-                <w:rFonts w:ascii="Consolas" w:hAnsi="Consolas"/>
-                <w:noProof/>
-              </w:rPr>
-            </w:pPr>
-            <w:r>
-              <w:rPr>
-                <w:rFonts w:ascii="Consolas" w:hAnsi="Consolas"/>
-                <w:noProof/>
-              </w:rPr>
-              <w:t>hi</w:t>
-            </w:r>
-          </w:p>
-        </w:tc>
-        <w:tc>
-          <w:tcPr>
-            <w:tcW w:w="946" w:type="dxa"/>
-          </w:tcPr>
-          <w:p>
-            <w:pPr>
-              <w:spacing w:before="20" w:after="20"/>
-              <w:jc w:val="center"/>
-              <w:rPr>
-                <w:rFonts w:ascii="Consolas" w:hAnsi="Consolas"/>
-                <w:noProof/>
-              </w:rPr>
-            </w:pPr>
-            <w:r>
-              <w:rPr>
-                <w:rFonts w:ascii="Consolas" w:hAnsi="Consolas"/>
-                <w:noProof/>
-              </w:rPr>
-              <w:t>3</w:t>
-            </w:r>
-          </w:p>
-        </w:tc>
-        <w:tc>
-          <w:tcPr>
-            <w:tcW w:w="2964" w:type="dxa"/>
-          </w:tcPr>
-          <w:p>
-            <w:pPr>
-              <w:spacing w:before="20" w:after="20"/>
-              <w:rPr>
-                <w:rFonts w:ascii="Consolas" w:hAnsi="Consolas"/>
-                <w:noProof/>
-              </w:rPr>
-            </w:pPr>
-            <w:r>
-              <w:rPr>
-                <w:rFonts w:ascii="Consolas" w:hAnsi="Consolas"/>
-                <w:noProof/>
-              </w:rPr>
-              <w:t>i = 3</w:t>
-            </w:r>
-          </w:p>
-        </w:tc>
-      </w:tr>
-      <w:tr>
-        <w:trPr>
-          <w:trHeight w:val="94"/>
-        </w:trPr>
-        <w:tc>
-          <w:tcPr>
-            <w:tcW w:w="1108" w:type="dxa"/>
-          </w:tcPr>
-          <w:p>
-            <w:pPr>
-              <w:spacing w:before="20" w:after="20"/>
-              <w:rPr>
-                <w:rFonts w:ascii="Consolas" w:hAnsi="Consolas"/>
-                <w:noProof/>
-              </w:rPr>
-            </w:pPr>
-            <w:r>
-              <w:rPr>
-                <w:rFonts w:ascii="Consolas" w:hAnsi="Consolas"/>
-                <w:noProof/>
-              </w:rPr>
-              <w:t>bamboo</w:t>
-            </w:r>
-          </w:p>
-        </w:tc>
-        <w:tc>
-          <w:tcPr>
-            <w:tcW w:w="946" w:type="dxa"/>
-          </w:tcPr>
-          <w:p>
-            <w:pPr>
-              <w:spacing w:before="20" w:after="20"/>
-              <w:jc w:val="center"/>
-              <w:rPr>
-                <w:rFonts w:ascii="Consolas" w:hAnsi="Consolas"/>
-                <w:noProof/>
-              </w:rPr>
-            </w:pPr>
-            <w:r>
-              <w:rPr>
-                <w:rFonts w:ascii="Consolas" w:hAnsi="Consolas"/>
-                <w:noProof/>
-              </w:rPr>
-              <w:t>9</w:t>
-            </w:r>
-          </w:p>
-        </w:tc>
-        <w:tc>
-          <w:tcPr>
-            <w:tcW w:w="2964" w:type="dxa"/>
-          </w:tcPr>
-          <w:p>
-            <w:pPr>
-              <w:spacing w:before="20" w:after="20"/>
-              <w:rPr>
-                <w:rFonts w:ascii="Consolas" w:hAnsi="Consolas"/>
-                <w:noProof/>
-              </w:rPr>
-            </w:pPr>
-            <w:r>
-              <w:rPr>
-                <w:rFonts w:ascii="Consolas" w:hAnsi="Consolas"/>
-                <w:noProof/>
-              </w:rPr>
-              <w:t>a</w:t>
-            </w:r>
-            <w:r>
-              <w:rPr>
-                <w:noProof/>
-              </w:rPr>
-              <w:t xml:space="preserve"> </w:t>
-            </w:r>
-            <w:r>
-              <w:rPr>
-                <w:rFonts w:ascii="Consolas" w:hAnsi="Consolas"/>
-                <w:noProof/>
-              </w:rPr>
-              <w:t>+</w:t>
-            </w:r>
-            <w:r>
-              <w:rPr>
-                <w:noProof/>
-              </w:rPr>
-              <w:t xml:space="preserve"> </w:t>
-            </w:r>
-            <w:r>
-              <w:rPr>
-                <w:rFonts w:ascii="Consolas" w:hAnsi="Consolas"/>
-                <w:noProof/>
-              </w:rPr>
-              <w:t>o</w:t>
-            </w:r>
-            <w:r>
-              <w:rPr>
-                <w:noProof/>
-              </w:rPr>
-              <w:t xml:space="preserve"> </w:t>
-            </w:r>
-            <w:r>
-              <w:rPr>
-                <w:rFonts w:ascii="Consolas" w:hAnsi="Consolas"/>
-                <w:noProof/>
-              </w:rPr>
-              <w:t>+</w:t>
-            </w:r>
-            <w:r>
-              <w:rPr>
-                <w:noProof/>
-              </w:rPr>
-              <w:t xml:space="preserve"> </w:t>
-            </w:r>
-            <w:r>
-              <w:rPr>
-                <w:rFonts w:ascii="Consolas" w:hAnsi="Consolas"/>
-                <w:noProof/>
-              </w:rPr>
-              <w:t>o = 1</w:t>
-            </w:r>
-            <w:r>
-              <w:rPr>
-                <w:noProof/>
-              </w:rPr>
-              <w:t xml:space="preserve"> </w:t>
-            </w:r>
-            <w:r>
-              <w:rPr>
-                <w:rFonts w:ascii="Consolas" w:hAnsi="Consolas"/>
-                <w:noProof/>
-              </w:rPr>
-              <w:t>+</w:t>
-            </w:r>
-            <w:r>
-              <w:rPr>
-                <w:noProof/>
-              </w:rPr>
-              <w:t xml:space="preserve"> </w:t>
-            </w:r>
-            <w:r>
-              <w:rPr>
-                <w:rFonts w:ascii="Consolas" w:hAnsi="Consolas"/>
-                <w:noProof/>
-              </w:rPr>
-              <w:t>4</w:t>
-            </w:r>
-            <w:r>
-              <w:rPr>
-                <w:noProof/>
-              </w:rPr>
-              <w:t xml:space="preserve"> </w:t>
-            </w:r>
-            <w:r>
-              <w:rPr>
-                <w:rFonts w:ascii="Consolas" w:hAnsi="Consolas"/>
-                <w:noProof/>
-              </w:rPr>
-              <w:t>+</w:t>
-            </w:r>
-            <w:r>
-              <w:rPr>
-                <w:noProof/>
-              </w:rPr>
-              <w:t xml:space="preserve"> </w:t>
-            </w:r>
-            <w:r>
-              <w:rPr>
-                <w:rFonts w:ascii="Consolas" w:hAnsi="Consolas"/>
-                <w:noProof/>
-              </w:rPr>
-              <w:t>4 = 9</w:t>
             </w:r>
           </w:p>
         </w:tc>
@@ -4194,7 +2447,6 @@
         <w:rPr>
           <w:lang w:val="bg-BG"/>
         </w:rPr>
-        <w:lastRenderedPageBreak/>
         <w:t xml:space="preserve">Умната Лили </w:t>
       </w:r>
     </w:p>
@@ -4605,6 +2857,7 @@
         <w:rPr>
           <w:b/>
         </w:rPr>
+        <w:lastRenderedPageBreak/>
         <w:t xml:space="preserve">P </w:t>
       </w:r>
       <w:r>
@@ -6701,14 +4954,7 @@
         <w:rPr>
           <w:lang w:val="bg-BG"/>
         </w:rPr>
-        <w:t xml:space="preserve"> от </w:t>
-      </w:r>
-      <w:r>
-        <w:rPr>
-          <w:lang w:val="bg-BG"/>
-        </w:rPr>
-        <w:lastRenderedPageBreak/>
-        <w:t>който се взим</w:t>
+        <w:t xml:space="preserve"> от който се взим</w:t>
       </w:r>
       <w:r>
         <w:rPr>
@@ -7021,6 +5267,7 @@
           <w:bCs/>
           <w:lang w:val="bg-BG"/>
         </w:rPr>
+        <w:lastRenderedPageBreak/>
         <w:t>Пример</w:t>
       </w:r>
       <w:r>
@@ -8741,7 +6988,6 @@
                 <w:noProof/>
                 <w:color w:val="00000A"/>
               </w:rPr>
-              <w:lastRenderedPageBreak/>
               <w:t>Triple</w:t>
             </w:r>
           </w:p>
@@ -8886,6 +7132,7 @@
                 <w:noProof/>
                 <w:color w:val="00000A"/>
               </w:rPr>
+              <w:lastRenderedPageBreak/>
               <w:t>Triple</w:t>
             </w:r>
           </w:p>
@@ -9164,142 +7411,142 @@
               <w:rPr>
                 <w:color w:val="00000A"/>
               </w:rPr>
+              <w:t>.</w:t>
+            </w:r>
+          </w:p>
+          <w:p>
+            <w:pPr>
+              <w:spacing w:before="0" w:after="0"/>
+              <w:rPr>
+                <w:color w:val="00000A"/>
+                <w:lang w:val="bg-BG"/>
+              </w:rPr>
+            </w:pPr>
+            <w:r>
+              <w:rPr>
+                <w:color w:val="00000A"/>
+              </w:rPr>
+              <w:t>.</w:t>
+            </w:r>
+          </w:p>
+          <w:p>
+            <w:pPr>
+              <w:spacing w:before="0" w:after="0"/>
+              <w:rPr>
+                <w:color w:val="00000A"/>
+                <w:lang w:val="bg-BG"/>
+              </w:rPr>
+            </w:pPr>
+            <w:r>
+              <w:rPr>
+                <w:color w:val="00000A"/>
+              </w:rPr>
+              <w:t>.</w:t>
+            </w:r>
+          </w:p>
+          <w:p>
+            <w:pPr>
+              <w:spacing w:before="0" w:after="0"/>
+              <w:rPr>
+                <w:color w:val="00000A"/>
+                <w:lang w:val="bg-BG"/>
+              </w:rPr>
+            </w:pPr>
+            <w:r>
+              <w:rPr>
+                <w:color w:val="00000A"/>
+                <w:lang w:val="bg-BG"/>
+              </w:rPr>
+              <w:t xml:space="preserve">Петият удар е тройно </w:t>
+            </w:r>
+            <w:r>
+              <w:rPr>
+                <w:color w:val="00000A"/>
+              </w:rPr>
+              <w:t>20 -&gt; 60 &lt;= 61</w:t>
+            </w:r>
+          </w:p>
+          <w:p>
+            <w:pPr>
+              <w:spacing w:before="0" w:after="0"/>
+              <w:rPr>
+                <w:lang w:val="bg-BG"/>
+              </w:rPr>
+            </w:pPr>
+            <w:r>
+              <w:rPr>
+                <w:color w:val="00000A"/>
+              </w:rPr>
+              <w:t xml:space="preserve">61 – 60 = 1; </w:t>
+            </w:r>
+            <w:r>
+              <w:rPr>
+                <w:lang w:val="bg-BG"/>
+              </w:rPr>
+              <w:t xml:space="preserve">успешни изстрели </w:t>
+            </w:r>
+            <w:r>
+              <w:t>= 5</w:t>
+            </w:r>
+          </w:p>
+          <w:p>
+            <w:pPr>
+              <w:spacing w:before="0" w:after="0"/>
+              <w:rPr>
+                <w:color w:val="00000A"/>
+                <w:lang w:val="bg-BG"/>
+              </w:rPr>
+            </w:pPr>
+            <w:r>
+              <w:rPr>
+                <w:color w:val="00000A"/>
+                <w:lang w:val="bg-BG"/>
+              </w:rPr>
+              <w:t xml:space="preserve">Шестият удар е тройно </w:t>
+            </w:r>
+            <w:r>
+              <w:rPr>
+                <w:color w:val="00000A"/>
+              </w:rPr>
+              <w:t>20 -&gt; 60 &gt; 1</w:t>
+            </w:r>
+          </w:p>
+          <w:p>
+            <w:pPr>
+              <w:spacing w:before="0" w:after="0"/>
+              <w:rPr>
+                <w:color w:val="00000A"/>
+                <w:lang w:val="bg-BG"/>
+              </w:rPr>
+            </w:pPr>
+            <w:r>
+              <w:rPr>
+                <w:color w:val="00000A"/>
+                <w:lang w:val="bg-BG"/>
+              </w:rPr>
+              <w:t xml:space="preserve">Неуспешни изстрели </w:t>
+            </w:r>
+            <w:r>
+              <w:rPr>
+                <w:color w:val="00000A"/>
+              </w:rPr>
+              <w:t>= 1</w:t>
+            </w:r>
+          </w:p>
+          <w:p>
+            <w:pPr>
+              <w:spacing w:before="0" w:after="0"/>
+              <w:rPr>
+                <w:color w:val="00000A"/>
+                <w:lang w:val="bg-BG"/>
+              </w:rPr>
+            </w:pPr>
+            <w:r>
+              <w:rPr>
+                <w:color w:val="00000A"/>
+                <w:lang w:val="bg-BG"/>
+              </w:rPr>
               <w:lastRenderedPageBreak/>
-              <w:t>.</w:t>
-            </w:r>
-          </w:p>
-          <w:p>
-            <w:pPr>
-              <w:spacing w:before="0" w:after="0"/>
-              <w:rPr>
-                <w:color w:val="00000A"/>
-                <w:lang w:val="bg-BG"/>
-              </w:rPr>
-            </w:pPr>
-            <w:r>
-              <w:rPr>
-                <w:color w:val="00000A"/>
-              </w:rPr>
-              <w:t>.</w:t>
-            </w:r>
-          </w:p>
-          <w:p>
-            <w:pPr>
-              <w:spacing w:before="0" w:after="0"/>
-              <w:rPr>
-                <w:color w:val="00000A"/>
-                <w:lang w:val="bg-BG"/>
-              </w:rPr>
-            </w:pPr>
-            <w:r>
-              <w:rPr>
-                <w:color w:val="00000A"/>
-              </w:rPr>
-              <w:t>.</w:t>
-            </w:r>
-          </w:p>
-          <w:p>
-            <w:pPr>
-              <w:spacing w:before="0" w:after="0"/>
-              <w:rPr>
-                <w:color w:val="00000A"/>
-                <w:lang w:val="bg-BG"/>
-              </w:rPr>
-            </w:pPr>
-            <w:r>
-              <w:rPr>
-                <w:color w:val="00000A"/>
-                <w:lang w:val="bg-BG"/>
-              </w:rPr>
-              <w:t xml:space="preserve">Петият удар е тройно </w:t>
-            </w:r>
-            <w:r>
-              <w:rPr>
-                <w:color w:val="00000A"/>
-              </w:rPr>
-              <w:t>20 -&gt; 60 &lt;= 61</w:t>
-            </w:r>
-          </w:p>
-          <w:p>
-            <w:pPr>
-              <w:spacing w:before="0" w:after="0"/>
-              <w:rPr>
-                <w:lang w:val="bg-BG"/>
-              </w:rPr>
-            </w:pPr>
-            <w:r>
-              <w:rPr>
-                <w:color w:val="00000A"/>
-              </w:rPr>
-              <w:t xml:space="preserve">61 – 60 = 1; </w:t>
-            </w:r>
-            <w:r>
-              <w:rPr>
-                <w:lang w:val="bg-BG"/>
-              </w:rPr>
-              <w:t xml:space="preserve">успешни изстрели </w:t>
-            </w:r>
-            <w:r>
-              <w:t>= 5</w:t>
-            </w:r>
-          </w:p>
-          <w:p>
-            <w:pPr>
-              <w:spacing w:before="0" w:after="0"/>
-              <w:rPr>
-                <w:color w:val="00000A"/>
-                <w:lang w:val="bg-BG"/>
-              </w:rPr>
-            </w:pPr>
-            <w:r>
-              <w:rPr>
-                <w:color w:val="00000A"/>
-                <w:lang w:val="bg-BG"/>
-              </w:rPr>
-              <w:t xml:space="preserve">Шестият удар е тройно </w:t>
-            </w:r>
-            <w:r>
-              <w:rPr>
-                <w:color w:val="00000A"/>
-              </w:rPr>
-              <w:t>20 -&gt; 60 &gt; 1</w:t>
-            </w:r>
-          </w:p>
-          <w:p>
-            <w:pPr>
-              <w:spacing w:before="0" w:after="0"/>
-              <w:rPr>
-                <w:color w:val="00000A"/>
-                <w:lang w:val="bg-BG"/>
-              </w:rPr>
-            </w:pPr>
-            <w:r>
-              <w:rPr>
-                <w:color w:val="00000A"/>
-                <w:lang w:val="bg-BG"/>
-              </w:rPr>
-              <w:t xml:space="preserve">Неуспешни изстрели </w:t>
-            </w:r>
-            <w:r>
-              <w:rPr>
-                <w:color w:val="00000A"/>
-              </w:rPr>
-              <w:t>= 1</w:t>
-            </w:r>
-          </w:p>
-          <w:p>
-            <w:pPr>
-              <w:spacing w:before="0" w:after="0"/>
-              <w:rPr>
-                <w:color w:val="00000A"/>
-                <w:lang w:val="bg-BG"/>
-              </w:rPr>
-            </w:pPr>
-            <w:r>
-              <w:rPr>
-                <w:color w:val="00000A"/>
-                <w:lang w:val="bg-BG"/>
-              </w:rPr>
               <w:t xml:space="preserve">Седмият удар е двойно </w:t>
             </w:r>
             <w:r>
@@ -10661,7 +8908,6 @@
         <w:rPr>
           <w:lang w:val="bg-BG"/>
         </w:rPr>
-        <w:lastRenderedPageBreak/>
         <w:t>Вход</w:t>
       </w:r>
     </w:p>
@@ -10783,6 +9029,7 @@
         <w:rPr>
           <w:lang w:val="bg-BG"/>
         </w:rPr>
+        <w:lastRenderedPageBreak/>
         <w:t>Изход</w:t>
       </w:r>
     </w:p>
@@ -12264,141 +10511,141 @@
                 <w:color w:val="00000A"/>
                 <w:lang w:val="bg-BG"/>
               </w:rPr>
+              <w:t>Пети път</w:t>
+            </w:r>
+            <w:r>
+              <w:rPr>
+                <w:color w:val="00000A"/>
+              </w:rPr>
+              <w:t xml:space="preserve">, </w:t>
+            </w:r>
+            <w:r>
+              <w:rPr>
+                <w:color w:val="00000A"/>
+                <w:lang w:val="bg-BG"/>
+              </w:rPr>
+              <w:t xml:space="preserve">моментна целева дължина </w:t>
+            </w:r>
+            <w:r>
+              <w:rPr>
+                <w:color w:val="00000A"/>
+              </w:rPr>
+              <w:t xml:space="preserve">220, 221 </w:t>
+            </w:r>
+            <w:r>
+              <w:rPr>
+                <w:color w:val="00000A"/>
+                <w:lang w:val="bg-BG"/>
+              </w:rPr>
+              <w:t>е успешен скок</w:t>
+            </w:r>
+          </w:p>
+          <w:p>
+            <w:pPr>
+              <w:spacing w:before="0" w:after="0"/>
+              <w:rPr>
+                <w:color w:val="00000A"/>
+                <w:lang w:val="bg-BG"/>
+              </w:rPr>
+            </w:pPr>
+            <w:r>
+              <w:rPr>
+                <w:color w:val="00000A"/>
+                <w:lang w:val="bg-BG"/>
+              </w:rPr>
+              <w:t xml:space="preserve">Увеличаване на моментната целева дължина с </w:t>
+            </w:r>
+            <w:r>
+              <w:rPr>
+                <w:color w:val="00000A"/>
+              </w:rPr>
+              <w:t>5см.</w:t>
+            </w:r>
+          </w:p>
+          <w:p>
+            <w:pPr>
+              <w:spacing w:before="0" w:after="0"/>
+              <w:rPr>
+                <w:color w:val="00000A"/>
+                <w:lang w:val="bg-BG"/>
+              </w:rPr>
+            </w:pPr>
+            <w:r>
+              <w:rPr>
+                <w:color w:val="00000A"/>
+                <w:lang w:val="bg-BG"/>
+              </w:rPr>
+              <w:t>Шести път</w:t>
+            </w:r>
+            <w:r>
+              <w:rPr>
+                <w:color w:val="00000A"/>
+              </w:rPr>
+              <w:t xml:space="preserve">, </w:t>
+            </w:r>
+            <w:r>
+              <w:rPr>
+                <w:color w:val="00000A"/>
+                <w:lang w:val="bg-BG"/>
+              </w:rPr>
+              <w:t xml:space="preserve">моментна целева дължина </w:t>
+            </w:r>
+            <w:r>
+              <w:rPr>
+                <w:color w:val="00000A"/>
+              </w:rPr>
+              <w:t xml:space="preserve">225, 225 </w:t>
+            </w:r>
+            <w:r>
+              <w:rPr>
+                <w:color w:val="00000A"/>
+                <w:lang w:val="bg-BG"/>
+              </w:rPr>
+              <w:t>е неуспешен скок</w:t>
+            </w:r>
+          </w:p>
+          <w:p>
+            <w:pPr>
+              <w:spacing w:before="0" w:after="0"/>
+              <w:rPr>
+                <w:color w:val="00000A"/>
+                <w:lang w:val="bg-BG"/>
+              </w:rPr>
+            </w:pPr>
+            <w:r>
+              <w:rPr>
+                <w:color w:val="00000A"/>
+                <w:lang w:val="bg-BG"/>
+              </w:rPr>
+              <w:t xml:space="preserve">Седми път и втори опит на </w:t>
+            </w:r>
+            <w:r>
+              <w:rPr>
+                <w:color w:val="00000A"/>
+              </w:rPr>
+              <w:t xml:space="preserve">225, 224 </w:t>
+            </w:r>
+            <w:r>
+              <w:rPr>
+                <w:color w:val="00000A"/>
+                <w:lang w:val="bg-BG"/>
+              </w:rPr>
+              <w:t>е неуспешен скок</w:t>
+            </w:r>
+          </w:p>
+          <w:p>
+            <w:pPr>
+              <w:spacing w:before="0" w:after="0"/>
+              <w:rPr>
+                <w:color w:val="00000A"/>
+              </w:rPr>
+            </w:pPr>
+            <w:r>
+              <w:rPr>
+                <w:color w:val="00000A"/>
+                <w:lang w:val="bg-BG"/>
+              </w:rPr>
               <w:lastRenderedPageBreak/>
-              <w:t>Пети път</w:t>
-            </w:r>
-            <w:r>
-              <w:rPr>
-                <w:color w:val="00000A"/>
-              </w:rPr>
-              <w:t xml:space="preserve">, </w:t>
-            </w:r>
-            <w:r>
-              <w:rPr>
-                <w:color w:val="00000A"/>
-                <w:lang w:val="bg-BG"/>
-              </w:rPr>
-              <w:t xml:space="preserve">моментна целева дължина </w:t>
-            </w:r>
-            <w:r>
-              <w:rPr>
-                <w:color w:val="00000A"/>
-              </w:rPr>
-              <w:t xml:space="preserve">220, 221 </w:t>
-            </w:r>
-            <w:r>
-              <w:rPr>
-                <w:color w:val="00000A"/>
-                <w:lang w:val="bg-BG"/>
-              </w:rPr>
-              <w:t>е успешен скок</w:t>
-            </w:r>
-          </w:p>
-          <w:p>
-            <w:pPr>
-              <w:spacing w:before="0" w:after="0"/>
-              <w:rPr>
-                <w:color w:val="00000A"/>
-                <w:lang w:val="bg-BG"/>
-              </w:rPr>
-            </w:pPr>
-            <w:r>
-              <w:rPr>
-                <w:color w:val="00000A"/>
-                <w:lang w:val="bg-BG"/>
-              </w:rPr>
-              <w:t xml:space="preserve">Увеличаване на моментната целева дължина с </w:t>
-            </w:r>
-            <w:r>
-              <w:rPr>
-                <w:color w:val="00000A"/>
-              </w:rPr>
-              <w:t>5см.</w:t>
-            </w:r>
-          </w:p>
-          <w:p>
-            <w:pPr>
-              <w:spacing w:before="0" w:after="0"/>
-              <w:rPr>
-                <w:color w:val="00000A"/>
-                <w:lang w:val="bg-BG"/>
-              </w:rPr>
-            </w:pPr>
-            <w:r>
-              <w:rPr>
-                <w:color w:val="00000A"/>
-                <w:lang w:val="bg-BG"/>
-              </w:rPr>
-              <w:t>Шести път</w:t>
-            </w:r>
-            <w:r>
-              <w:rPr>
-                <w:color w:val="00000A"/>
-              </w:rPr>
-              <w:t xml:space="preserve">, </w:t>
-            </w:r>
-            <w:r>
-              <w:rPr>
-                <w:color w:val="00000A"/>
-                <w:lang w:val="bg-BG"/>
-              </w:rPr>
-              <w:t xml:space="preserve">моментна целева дължина </w:t>
-            </w:r>
-            <w:r>
-              <w:rPr>
-                <w:color w:val="00000A"/>
-              </w:rPr>
-              <w:t xml:space="preserve">225, 225 </w:t>
-            </w:r>
-            <w:r>
-              <w:rPr>
-                <w:color w:val="00000A"/>
-                <w:lang w:val="bg-BG"/>
-              </w:rPr>
-              <w:t>е неуспешен скок</w:t>
-            </w:r>
-          </w:p>
-          <w:p>
-            <w:pPr>
-              <w:spacing w:before="0" w:after="0"/>
-              <w:rPr>
-                <w:color w:val="00000A"/>
-                <w:lang w:val="bg-BG"/>
-              </w:rPr>
-            </w:pPr>
-            <w:r>
-              <w:rPr>
-                <w:color w:val="00000A"/>
-                <w:lang w:val="bg-BG"/>
-              </w:rPr>
-              <w:t xml:space="preserve">Седми път и втори опит на </w:t>
-            </w:r>
-            <w:r>
-              <w:rPr>
-                <w:color w:val="00000A"/>
-              </w:rPr>
-              <w:t xml:space="preserve">225, 224 </w:t>
-            </w:r>
-            <w:r>
-              <w:rPr>
-                <w:color w:val="00000A"/>
-                <w:lang w:val="bg-BG"/>
-              </w:rPr>
-              <w:t>е неуспешен скок</w:t>
-            </w:r>
-          </w:p>
-          <w:p>
-            <w:pPr>
-              <w:spacing w:before="0" w:after="0"/>
-              <w:rPr>
-                <w:color w:val="00000A"/>
-              </w:rPr>
-            </w:pPr>
-            <w:r>
-              <w:rPr>
-                <w:color w:val="00000A"/>
-                <w:lang w:val="bg-BG"/>
-              </w:rPr>
               <w:t xml:space="preserve">Осми път и трети </w:t>
             </w:r>
             <w:r>
@@ -13525,7 +11772,6 @@
         <w:rPr>
           <w:lang w:val="bg-BG"/>
         </w:rPr>
-        <w:lastRenderedPageBreak/>
         <w:t>Когато е посетила всички дестинации</w:t>
       </w:r>
       <w:r>
@@ -13756,6 +12002,7 @@
                 <w:rFonts w:ascii="Consolas" w:eastAsia="Calibri" w:hAnsi="Consolas" w:cs="Times New Roman"/>
                 <w:noProof/>
               </w:rPr>
+              <w:lastRenderedPageBreak/>
               <w:t>Greece</w:t>
             </w:r>
           </w:p>
@@ -15270,7 +13517,6 @@
           <w:bCs/>
           <w:noProof/>
         </w:rPr>
-        <w:lastRenderedPageBreak/>
         <w:t>"{</w:t>
       </w:r>
       <w:r>
@@ -15392,6 +13638,7 @@
         <w:rPr>
           <w:lang w:val="bg-BG"/>
         </w:rPr>
+        <w:lastRenderedPageBreak/>
         <w:t>Пример</w:t>
       </w:r>
       <w:r>
@@ -36837,7 +35084,7 @@
                     <pic:cNvPicPr/>
                   </pic:nvPicPr>
                   <pic:blipFill>
-                    <a:blip r:embed="rId13"/>
+                    <a:blip r:embed="rId10"/>
                     <a:stretch>
                       <a:fillRect/>
                     </a:stretch>
@@ -37176,7 +35423,7 @@
                     <pic:cNvPicPr/>
                   </pic:nvPicPr>
                   <pic:blipFill>
-                    <a:blip r:embed="rId14"/>
+                    <a:blip r:embed="rId11"/>
                     <a:stretch>
                       <a:fillRect/>
                     </a:stretch>
@@ -37676,7 +35923,7 @@
                     <pic:cNvPicPr/>
                   </pic:nvPicPr>
                   <pic:blipFill>
-                    <a:blip r:embed="rId15"/>
+                    <a:blip r:embed="rId12"/>
                     <a:stretch>
                       <a:fillRect/>
                     </a:stretch>
@@ -37722,7 +35969,7 @@
                     <pic:cNvPicPr/>
                   </pic:nvPicPr>
                   <pic:blipFill>
-                    <a:blip r:embed="rId16"/>
+                    <a:blip r:embed="rId13"/>
                     <a:stretch>
                       <a:fillRect/>
                     </a:stretch>
@@ -42861,8 +41108,8 @@
       </w:pPr>
     </w:p>
     <w:sectPr>
-      <w:headerReference w:type="default" r:id="rId17"/>
-      <w:footerReference w:type="default" r:id="rId18"/>
+      <w:headerReference w:type="default" r:id="rId14"/>
+      <w:footerReference w:type="default" r:id="rId15"/>
       <w:pgSz w:w="11909" w:h="16834" w:code="9"/>
       <w:pgMar w:top="567" w:right="737" w:bottom="1077" w:left="737" w:header="567" w:footer="794" w:gutter="0"/>
       <w:cols w:space="720"/>
@@ -44473,7 +42720,7 @@
           <wp:effectExtent l="0" t="0" r="0" b="5715"/>
           <wp:wrapSquare wrapText="bothSides"/>
           <wp:docPr id="1" name="Picture 1">
-            <a:hlinkClick xmlns:a="http://schemas.openxmlformats.org/drawingml/2006/main" r:id="rId20"/>
+            <a:hlinkClick xmlns:a="http://schemas.openxmlformats.org/drawingml/2006/main" r:id="rId1"/>
           </wp:docPr>
           <wp:cNvGraphicFramePr>
             <a:graphicFrameLocks xmlns:a="http://schemas.openxmlformats.org/drawingml/2006/main" noChangeAspect="1"/>
@@ -44483,7 +42730,7 @@
               <pic:pic xmlns:pic="http://schemas.openxmlformats.org/drawingml/2006/picture">
                 <pic:nvPicPr>
                   <pic:cNvPr id="1" name="Picture 1">
-                    <a:hlinkClick r:id="rId20"/>
+                    <a:hlinkClick r:id="rId1"/>
                   </pic:cNvPr>
                   <pic:cNvPicPr>
                     <a:picLocks noChangeAspect="1" noChangeArrowheads="1"/>

</xml_diff>

<commit_message>
Minor fixes on GUI task for loops more exercises
</commit_message>
<xml_diff>
--- a/Courses/Software-Sciences/Module-1-OOP/04.3-Loops-More-Exercises/04.3-Loops-More-Exercises.docx
+++ b/Courses/Software-Sciences/Module-1-OOP/04.3-Loops-More-Exercises/04.3-Loops-More-Exercises.docx
@@ -1,6 +1,6 @@
 
 <file path=word/document.xml><?xml version="1.0" encoding="utf-8"?>
-<w:document xmlns:wpc="http://schemas.microsoft.com/office/word/2010/wordprocessingCanvas" xmlns:cx="http://schemas.microsoft.com/office/drawing/2014/chartex" xmlns:cx1="http://schemas.microsoft.com/office/drawing/2015/9/8/chartex" xmlns:cx2="http://schemas.microsoft.com/office/drawing/2015/10/21/chartex" xmlns:cx3="http://schemas.microsoft.com/office/drawing/2016/5/9/chartex" xmlns:cx4="http://schemas.microsoft.com/office/drawing/2016/5/10/chartex" xmlns:cx5="http://schemas.microsoft.com/office/drawing/2016/5/11/chartex" xmlns:cx6="http://schemas.microsoft.com/office/drawing/2016/5/12/chartex" xmlns:cx7="http://schemas.microsoft.com/office/drawing/2016/5/13/chartex" xmlns:cx8="http://schemas.microsoft.com/office/drawing/2016/5/14/chartex" xmlns:mc="http://schemas.openxmlformats.org/markup-compatibility/2006" xmlns:aink="http://schemas.microsoft.com/office/drawing/2016/ink" xmlns:am3d="http://schemas.microsoft.com/office/drawing/2017/model3d" xmlns:o="urn:schemas-microsoft-com:office:office" xmlns:oel="http://schemas.microsoft.com/office/2019/extlst" xmlns:r="http://schemas.openxmlformats.org/officeDocument/2006/relationships" xmlns:m="http://schemas.openxmlformats.org/officeDocument/2006/math" xmlns:v="urn:schemas-microsoft-com:vml" xmlns:wp14="http://schemas.microsoft.com/office/word/2010/wordprocessingDrawing" xmlns:wp="http://schemas.openxmlformats.org/drawingml/2006/wordprocessingDrawing" xmlns:w10="urn:schemas-microsoft-com:office:word" xmlns:w="http://schemas.openxmlformats.org/wordprocessingml/2006/main" xmlns:w14="http://schemas.microsoft.com/office/word/2010/wordml" xmlns:w15="http://schemas.microsoft.com/office/word/2012/wordml" xmlns:w16cex="http://schemas.microsoft.com/office/word/2018/wordml/cex" xmlns:w16cid="http://schemas.microsoft.com/office/word/2016/wordml/cid" xmlns:w16="http://schemas.microsoft.com/office/word/2018/wordml" xmlns:w16du="http://schemas.microsoft.com/office/word/2023/wordml/word16du" xmlns:w16sdtdh="http://schemas.microsoft.com/office/word/2020/wordml/sdtdatahash" xmlns:w16se="http://schemas.microsoft.com/office/word/2015/wordml/symex" xmlns:wpg="http://schemas.microsoft.com/office/word/2010/wordprocessingGroup" xmlns:wpi="http://schemas.microsoft.com/office/word/2010/wordprocessingInk" xmlns:wne="http://schemas.microsoft.com/office/word/2006/wordml" xmlns:wps="http://schemas.microsoft.com/office/word/2010/wordprocessingShape" mc:Ignorable="w14 w15 w16se w16cid w16 w16cex w16sdtdh wp14">
+<w:document xmlns:wpc="http://schemas.microsoft.com/office/word/2010/wordprocessingCanvas" xmlns:cx="http://schemas.microsoft.com/office/drawing/2014/chartex" xmlns:cx1="http://schemas.microsoft.com/office/drawing/2015/9/8/chartex" xmlns:cx2="http://schemas.microsoft.com/office/drawing/2015/10/21/chartex" xmlns:cx3="http://schemas.microsoft.com/office/drawing/2016/5/9/chartex" xmlns:cx4="http://schemas.microsoft.com/office/drawing/2016/5/10/chartex" xmlns:cx5="http://schemas.microsoft.com/office/drawing/2016/5/11/chartex" xmlns:cx6="http://schemas.microsoft.com/office/drawing/2016/5/12/chartex" xmlns:cx7="http://schemas.microsoft.com/office/drawing/2016/5/13/chartex" xmlns:cx8="http://schemas.microsoft.com/office/drawing/2016/5/14/chartex" xmlns:mc="http://schemas.openxmlformats.org/markup-compatibility/2006" xmlns:aink="http://schemas.microsoft.com/office/drawing/2016/ink" xmlns:am3d="http://schemas.microsoft.com/office/drawing/2017/model3d" xmlns:o="urn:schemas-microsoft-com:office:office" xmlns:oel="http://schemas.microsoft.com/office/2019/extlst" xmlns:r="http://schemas.openxmlformats.org/officeDocument/2006/relationships" xmlns:m="http://schemas.openxmlformats.org/officeDocument/2006/math" xmlns:v="urn:schemas-microsoft-com:vml" xmlns:wp14="http://schemas.microsoft.com/office/word/2010/wordprocessingDrawing" xmlns:wp="http://schemas.openxmlformats.org/drawingml/2006/wordprocessingDrawing" xmlns:w10="urn:schemas-microsoft-com:office:word" xmlns:w="http://schemas.openxmlformats.org/wordprocessingml/2006/main" xmlns:w14="http://schemas.microsoft.com/office/word/2010/wordml" xmlns:w15="http://schemas.microsoft.com/office/word/2012/wordml" xmlns:w16cex="http://schemas.microsoft.com/office/word/2018/wordml/cex" xmlns:w16cid="http://schemas.microsoft.com/office/word/2016/wordml/cid" xmlns:w16="http://schemas.microsoft.com/office/word/2018/wordml" xmlns:w16sdtdh="http://schemas.microsoft.com/office/word/2020/wordml/sdtdatahash" xmlns:w16se="http://schemas.microsoft.com/office/word/2015/wordml/symex" xmlns:wpg="http://schemas.microsoft.com/office/word/2010/wordprocessingGroup" xmlns:wpi="http://schemas.microsoft.com/office/word/2010/wordprocessingInk" xmlns:wne="http://schemas.microsoft.com/office/word/2006/wordml" xmlns:wps="http://schemas.microsoft.com/office/word/2010/wordprocessingShape" mc:Ignorable="w14 w15 w16se w16cid w16 w16cex w16sdtdh wp14">
   <w:body>
     <w:p>
       <w:pPr>
@@ -8447,21 +8447,7 @@
               <w:rPr>
                 <w:lang w:val="bg-BG"/>
               </w:rPr>
-              <w:t xml:space="preserve">неуспешни </w:t>
-            </w:r>
-            <w:proofErr w:type="gramStart"/>
-            <w:r>
-              <w:rPr>
-                <w:lang w:val="bg-BG"/>
-              </w:rPr>
-              <w:t>изстрела</w:t>
-            </w:r>
-            <w:proofErr w:type="gramEnd"/>
-            <w:r>
-              <w:rPr>
-                <w:lang w:val="bg-BG"/>
-              </w:rPr>
-              <w:t xml:space="preserve"> </w:t>
+              <w:t xml:space="preserve">неуспешни изстрела </w:t>
             </w:r>
           </w:p>
           <w:p>
@@ -29550,16 +29536,8 @@
               <w:rPr>
                 <w:lang w:val="bg-BG"/>
               </w:rPr>
-              <w:t xml:space="preserve">изваждаме от парите следващото </w:t>
-            </w:r>
-            <w:proofErr w:type="gramStart"/>
-            <w:r>
-              <w:rPr>
-                <w:lang w:val="bg-BG"/>
-              </w:rPr>
-              <w:t>число</w:t>
-            </w:r>
-            <w:proofErr w:type="gramEnd"/>
+              <w:t>изваждаме от парите следващото число</w:t>
+            </w:r>
           </w:p>
           <w:p>
             <w:pPr>
@@ -29700,16 +29678,8 @@
               <w:rPr>
                 <w:lang w:val="bg-BG"/>
               </w:rPr>
-              <w:t xml:space="preserve">прибавяме към парите следващото </w:t>
-            </w:r>
-            <w:proofErr w:type="gramStart"/>
-            <w:r>
-              <w:rPr>
-                <w:lang w:val="bg-BG"/>
-              </w:rPr>
-              <w:t>число</w:t>
-            </w:r>
-            <w:proofErr w:type="gramEnd"/>
+              <w:t>прибавяме към парите следващото число</w:t>
+            </w:r>
           </w:p>
           <w:p>
             <w:pPr>
@@ -33405,16 +33375,8 @@
         <w:rPr>
           <w:lang w:val="bg-BG"/>
         </w:rPr>
-        <w:t xml:space="preserve">и не са свършили парчетата </w:t>
-      </w:r>
-      <w:proofErr w:type="gramStart"/>
-      <w:r>
-        <w:rPr>
-          <w:lang w:val="bg-BG"/>
-        </w:rPr>
-        <w:t>торта</w:t>
-      </w:r>
-      <w:proofErr w:type="gramEnd"/>
+        <w:t>и не са свършили парчетата торта</w:t>
+      </w:r>
     </w:p>
     <w:p>
       <w:pPr>
@@ -35569,7 +35531,7 @@
           <w:b/>
           <w:bCs/>
         </w:rPr>
-        <w:t>labelPyramid</w:t>
+        <w:t>labelGeneratePyramid</w:t>
       </w:r>
       <w:r>
         <w:t xml:space="preserve">" </w:t>
@@ -35744,17 +35706,8 @@
           <w:b/>
           <w:bCs/>
         </w:rPr>
-        <w:t xml:space="preserve">Generate </w:t>
-      </w:r>
-      <w:proofErr w:type="gramStart"/>
-      <w:r>
-        <w:rPr>
-          <w:b/>
-          <w:bCs/>
-        </w:rPr>
-        <w:t>pyramid</w:t>
-      </w:r>
-      <w:proofErr w:type="gramEnd"/>
+        <w:t>Generate pyramid</w:t>
+      </w:r>
       <w:r>
         <w:t>"</w:t>
       </w:r>
@@ -35799,7 +35752,7 @@
           <w:b/>
           <w:bCs/>
         </w:rPr>
-        <w:t>buttonDisplayRooms</w:t>
+        <w:t>buttonGeneratePyramid</w:t>
       </w:r>
       <w:r>
         <w:rPr>
@@ -41134,7 +41087,7 @@
 </file>
 
 <file path=word/endnotes.xml><?xml version="1.0" encoding="utf-8"?>
-<w:endnotes xmlns:wpc="http://schemas.microsoft.com/office/word/2010/wordprocessingCanvas" xmlns:cx="http://schemas.microsoft.com/office/drawing/2014/chartex" xmlns:cx1="http://schemas.microsoft.com/office/drawing/2015/9/8/chartex" xmlns:cx2="http://schemas.microsoft.com/office/drawing/2015/10/21/chartex" xmlns:cx3="http://schemas.microsoft.com/office/drawing/2016/5/9/chartex" xmlns:cx4="http://schemas.microsoft.com/office/drawing/2016/5/10/chartex" xmlns:cx5="http://schemas.microsoft.com/office/drawing/2016/5/11/chartex" xmlns:cx6="http://schemas.microsoft.com/office/drawing/2016/5/12/chartex" xmlns:cx7="http://schemas.microsoft.com/office/drawing/2016/5/13/chartex" xmlns:cx8="http://schemas.microsoft.com/office/drawing/2016/5/14/chartex" xmlns:mc="http://schemas.openxmlformats.org/markup-compatibility/2006" xmlns:aink="http://schemas.microsoft.com/office/drawing/2016/ink" xmlns:am3d="http://schemas.microsoft.com/office/drawing/2017/model3d" xmlns:o="urn:schemas-microsoft-com:office:office" xmlns:oel="http://schemas.microsoft.com/office/2019/extlst" xmlns:r="http://schemas.openxmlformats.org/officeDocument/2006/relationships" xmlns:m="http://schemas.openxmlformats.org/officeDocument/2006/math" xmlns:v="urn:schemas-microsoft-com:vml" xmlns:wp14="http://schemas.microsoft.com/office/word/2010/wordprocessingDrawing" xmlns:wp="http://schemas.openxmlformats.org/drawingml/2006/wordprocessingDrawing" xmlns:w10="urn:schemas-microsoft-com:office:word" xmlns:w="http://schemas.openxmlformats.org/wordprocessingml/2006/main" xmlns:w14="http://schemas.microsoft.com/office/word/2010/wordml" xmlns:w15="http://schemas.microsoft.com/office/word/2012/wordml" xmlns:w16cex="http://schemas.microsoft.com/office/word/2018/wordml/cex" xmlns:w16cid="http://schemas.microsoft.com/office/word/2016/wordml/cid" xmlns:w16="http://schemas.microsoft.com/office/word/2018/wordml" xmlns:w16du="http://schemas.microsoft.com/office/word/2023/wordml/word16du" xmlns:w16sdtdh="http://schemas.microsoft.com/office/word/2020/wordml/sdtdatahash" xmlns:w16se="http://schemas.microsoft.com/office/word/2015/wordml/symex" xmlns:wpg="http://schemas.microsoft.com/office/word/2010/wordprocessingGroup" xmlns:wpi="http://schemas.microsoft.com/office/word/2010/wordprocessingInk" xmlns:wne="http://schemas.microsoft.com/office/word/2006/wordml" xmlns:wps="http://schemas.microsoft.com/office/word/2010/wordprocessingShape" mc:Ignorable="w14 w15 w16se w16cid w16 w16cex w16sdtdh wp14">
+<w:endnotes xmlns:wpc="http://schemas.microsoft.com/office/word/2010/wordprocessingCanvas" xmlns:cx="http://schemas.microsoft.com/office/drawing/2014/chartex" xmlns:cx1="http://schemas.microsoft.com/office/drawing/2015/9/8/chartex" xmlns:cx2="http://schemas.microsoft.com/office/drawing/2015/10/21/chartex" xmlns:cx3="http://schemas.microsoft.com/office/drawing/2016/5/9/chartex" xmlns:cx4="http://schemas.microsoft.com/office/drawing/2016/5/10/chartex" xmlns:cx5="http://schemas.microsoft.com/office/drawing/2016/5/11/chartex" xmlns:cx6="http://schemas.microsoft.com/office/drawing/2016/5/12/chartex" xmlns:cx7="http://schemas.microsoft.com/office/drawing/2016/5/13/chartex" xmlns:cx8="http://schemas.microsoft.com/office/drawing/2016/5/14/chartex" xmlns:mc="http://schemas.openxmlformats.org/markup-compatibility/2006" xmlns:aink="http://schemas.microsoft.com/office/drawing/2016/ink" xmlns:am3d="http://schemas.microsoft.com/office/drawing/2017/model3d" xmlns:o="urn:schemas-microsoft-com:office:office" xmlns:oel="http://schemas.microsoft.com/office/2019/extlst" xmlns:r="http://schemas.openxmlformats.org/officeDocument/2006/relationships" xmlns:m="http://schemas.openxmlformats.org/officeDocument/2006/math" xmlns:v="urn:schemas-microsoft-com:vml" xmlns:wp14="http://schemas.microsoft.com/office/word/2010/wordprocessingDrawing" xmlns:wp="http://schemas.openxmlformats.org/drawingml/2006/wordprocessingDrawing" xmlns:w10="urn:schemas-microsoft-com:office:word" xmlns:w="http://schemas.openxmlformats.org/wordprocessingml/2006/main" xmlns:w14="http://schemas.microsoft.com/office/word/2010/wordml" xmlns:w15="http://schemas.microsoft.com/office/word/2012/wordml" xmlns:w16cex="http://schemas.microsoft.com/office/word/2018/wordml/cex" xmlns:w16cid="http://schemas.microsoft.com/office/word/2016/wordml/cid" xmlns:w16="http://schemas.microsoft.com/office/word/2018/wordml" xmlns:w16sdtdh="http://schemas.microsoft.com/office/word/2020/wordml/sdtdatahash" xmlns:w16se="http://schemas.microsoft.com/office/word/2015/wordml/symex" xmlns:wpg="http://schemas.microsoft.com/office/word/2010/wordprocessingGroup" xmlns:wpi="http://schemas.microsoft.com/office/word/2010/wordprocessingInk" xmlns:wne="http://schemas.microsoft.com/office/word/2006/wordml" xmlns:wps="http://schemas.microsoft.com/office/word/2010/wordprocessingShape" mc:Ignorable="w14 w15 w16se w16cid w16 w16cex w16sdtdh wp14">
   <w:endnote w:type="separator" w:id="-1">
     <w:p>
       <w:pPr>
@@ -41159,7 +41112,7 @@
 </file>
 
 <file path=word/footer1.xml><?xml version="1.0" encoding="utf-8"?>
-<w:ftr xmlns:wpc="http://schemas.microsoft.com/office/word/2010/wordprocessingCanvas" xmlns:cx="http://schemas.microsoft.com/office/drawing/2014/chartex" xmlns:cx1="http://schemas.microsoft.com/office/drawing/2015/9/8/chartex" xmlns:cx2="http://schemas.microsoft.com/office/drawing/2015/10/21/chartex" xmlns:cx3="http://schemas.microsoft.com/office/drawing/2016/5/9/chartex" xmlns:cx4="http://schemas.microsoft.com/office/drawing/2016/5/10/chartex" xmlns:cx5="http://schemas.microsoft.com/office/drawing/2016/5/11/chartex" xmlns:cx6="http://schemas.microsoft.com/office/drawing/2016/5/12/chartex" xmlns:cx7="http://schemas.microsoft.com/office/drawing/2016/5/13/chartex" xmlns:cx8="http://schemas.microsoft.com/office/drawing/2016/5/14/chartex" xmlns:mc="http://schemas.openxmlformats.org/markup-compatibility/2006" xmlns:aink="http://schemas.microsoft.com/office/drawing/2016/ink" xmlns:am3d="http://schemas.microsoft.com/office/drawing/2017/model3d" xmlns:o="urn:schemas-microsoft-com:office:office" xmlns:oel="http://schemas.microsoft.com/office/2019/extlst" xmlns:r="http://schemas.openxmlformats.org/officeDocument/2006/relationships" xmlns:m="http://schemas.openxmlformats.org/officeDocument/2006/math" xmlns:v="urn:schemas-microsoft-com:vml" xmlns:wp14="http://schemas.microsoft.com/office/word/2010/wordprocessingDrawing" xmlns:wp="http://schemas.openxmlformats.org/drawingml/2006/wordprocessingDrawing" xmlns:w10="urn:schemas-microsoft-com:office:word" xmlns:w="http://schemas.openxmlformats.org/wordprocessingml/2006/main" xmlns:w14="http://schemas.microsoft.com/office/word/2010/wordml" xmlns:w15="http://schemas.microsoft.com/office/word/2012/wordml" xmlns:w16cex="http://schemas.microsoft.com/office/word/2018/wordml/cex" xmlns:w16cid="http://schemas.microsoft.com/office/word/2016/wordml/cid" xmlns:w16="http://schemas.microsoft.com/office/word/2018/wordml" xmlns:w16du="http://schemas.microsoft.com/office/word/2023/wordml/word16du" xmlns:w16sdtdh="http://schemas.microsoft.com/office/word/2020/wordml/sdtdatahash" xmlns:w16se="http://schemas.microsoft.com/office/word/2015/wordml/symex" xmlns:wpg="http://schemas.microsoft.com/office/word/2010/wordprocessingGroup" xmlns:wpi="http://schemas.microsoft.com/office/word/2010/wordprocessingInk" xmlns:wne="http://schemas.microsoft.com/office/word/2006/wordml" xmlns:wps="http://schemas.microsoft.com/office/word/2010/wordprocessingShape" mc:Ignorable="w14 w15 w16se w16cid w16 w16cex w16sdtdh wp14">
+<w:ftr xmlns:wpc="http://schemas.microsoft.com/office/word/2010/wordprocessingCanvas" xmlns:cx="http://schemas.microsoft.com/office/drawing/2014/chartex" xmlns:cx1="http://schemas.microsoft.com/office/drawing/2015/9/8/chartex" xmlns:cx2="http://schemas.microsoft.com/office/drawing/2015/10/21/chartex" xmlns:cx3="http://schemas.microsoft.com/office/drawing/2016/5/9/chartex" xmlns:cx4="http://schemas.microsoft.com/office/drawing/2016/5/10/chartex" xmlns:cx5="http://schemas.microsoft.com/office/drawing/2016/5/11/chartex" xmlns:cx6="http://schemas.microsoft.com/office/drawing/2016/5/12/chartex" xmlns:cx7="http://schemas.microsoft.com/office/drawing/2016/5/13/chartex" xmlns:cx8="http://schemas.microsoft.com/office/drawing/2016/5/14/chartex" xmlns:mc="http://schemas.openxmlformats.org/markup-compatibility/2006" xmlns:aink="http://schemas.microsoft.com/office/drawing/2016/ink" xmlns:am3d="http://schemas.microsoft.com/office/drawing/2017/model3d" xmlns:o="urn:schemas-microsoft-com:office:office" xmlns:oel="http://schemas.microsoft.com/office/2019/extlst" xmlns:r="http://schemas.openxmlformats.org/officeDocument/2006/relationships" xmlns:m="http://schemas.openxmlformats.org/officeDocument/2006/math" xmlns:v="urn:schemas-microsoft-com:vml" xmlns:wp14="http://schemas.microsoft.com/office/word/2010/wordprocessingDrawing" xmlns:wp="http://schemas.openxmlformats.org/drawingml/2006/wordprocessingDrawing" xmlns:w10="urn:schemas-microsoft-com:office:word" xmlns:w="http://schemas.openxmlformats.org/wordprocessingml/2006/main" xmlns:w14="http://schemas.microsoft.com/office/word/2010/wordml" xmlns:w15="http://schemas.microsoft.com/office/word/2012/wordml" xmlns:w16cex="http://schemas.microsoft.com/office/word/2018/wordml/cex" xmlns:w16cid="http://schemas.microsoft.com/office/word/2016/wordml/cid" xmlns:w16="http://schemas.microsoft.com/office/word/2018/wordml" xmlns:w16sdtdh="http://schemas.microsoft.com/office/word/2020/wordml/sdtdatahash" xmlns:w16se="http://schemas.microsoft.com/office/word/2015/wordml/symex" xmlns:wpg="http://schemas.microsoft.com/office/word/2010/wordprocessingGroup" xmlns:wpi="http://schemas.microsoft.com/office/word/2010/wordprocessingInk" xmlns:wne="http://schemas.microsoft.com/office/word/2006/wordml" xmlns:wps="http://schemas.microsoft.com/office/word/2010/wordprocessingShape" mc:Ignorable="w14 w15 w16se w16cid w16 w16cex w16sdtdh wp14">
   <w:p>
     <w:pPr>
       <w:pStyle w:val="Footer"/>
@@ -42196,7 +42149,7 @@
                                   </pic:cNvPicPr>
                                 </pic:nvPicPr>
                                 <pic:blipFill>
-                                  <a:blip r:embed="rId21">
+                                  <a:blip r:embed="rId2">
                                     <a:extLst>
                                       <a:ext uri="{28A0092B-C50C-407E-A947-70E740481C1C}">
                                         <a14:useLocalDpi xmlns:a14="http://schemas.microsoft.com/office/drawing/2010/main" val="0"/>
@@ -42245,7 +42198,7 @@
                           <wp:extent cx="180000" cy="180000"/>
                           <wp:effectExtent l="0" t="0" r="0" b="0"/>
                           <wp:docPr id="2" name="Picture 2">
-                            <a:hlinkClick xmlns:a="http://schemas.openxmlformats.org/drawingml/2006/main" r:id="rId22"/>
+                            <a:hlinkClick xmlns:a="http://schemas.openxmlformats.org/drawingml/2006/main" r:id="rId3"/>
                           </wp:docPr>
                           <wp:cNvGraphicFramePr>
                             <a:graphicFrameLocks xmlns:a="http://schemas.openxmlformats.org/drawingml/2006/main" noChangeAspect="1"/>
@@ -42255,14 +42208,14 @@
                               <pic:pic xmlns:pic="http://schemas.openxmlformats.org/drawingml/2006/picture">
                                 <pic:nvPicPr>
                                   <pic:cNvPr id="2" name="Picture 2">
-                                    <a:hlinkClick r:id="rId22"/>
+                                    <a:hlinkClick r:id="rId3"/>
                                   </pic:cNvPr>
                                   <pic:cNvPicPr>
                                     <a:picLocks noChangeAspect="1" noChangeArrowheads="1"/>
                                   </pic:cNvPicPr>
                                 </pic:nvPicPr>
                                 <pic:blipFill>
-                                  <a:blip r:embed="rId23">
+                                  <a:blip r:embed="rId4">
                                     <a:extLst>
                                       <a:ext uri="{28A0092B-C50C-407E-A947-70E740481C1C}">
                                         <a14:useLocalDpi xmlns:a14="http://schemas.microsoft.com/office/drawing/2010/main" val="0"/>
@@ -42311,7 +42264,7 @@
                           <wp:extent cx="180000" cy="180000"/>
                           <wp:effectExtent l="0" t="0" r="0" b="0"/>
                           <wp:docPr id="5" name="Picture 5" title="Software University @ Facebook">
-                            <a:hlinkClick xmlns:a="http://schemas.openxmlformats.org/drawingml/2006/main" r:id="rId24"/>
+                            <a:hlinkClick xmlns:a="http://schemas.openxmlformats.org/drawingml/2006/main" r:id="rId5"/>
                           </wp:docPr>
                           <wp:cNvGraphicFramePr>
                             <a:graphicFrameLocks xmlns:a="http://schemas.openxmlformats.org/drawingml/2006/main" noChangeAspect="1"/>
@@ -42321,12 +42274,12 @@
                               <pic:pic xmlns:pic="http://schemas.openxmlformats.org/drawingml/2006/picture">
                                 <pic:nvPicPr>
                                   <pic:cNvPr id="5" name="Picture 5" title="Software University @ Facebook">
-                                    <a:hlinkClick r:id="rId24"/>
+                                    <a:hlinkClick r:id="rId5"/>
                                   </pic:cNvPr>
                                   <pic:cNvPicPr/>
                                 </pic:nvPicPr>
                                 <pic:blipFill>
-                                  <a:blip r:embed="rId25"/>
+                                  <a:blip r:embed="rId6"/>
                                   <a:stretch>
                                     <a:fillRect/>
                                   </a:stretch>
@@ -42364,7 +42317,7 @@
                           <wp:extent cx="180000" cy="180000"/>
                           <wp:effectExtent l="0" t="0" r="0" b="0"/>
                           <wp:docPr id="20" name="Picture 20">
-                            <a:hlinkClick xmlns:a="http://schemas.openxmlformats.org/drawingml/2006/main" r:id="rId26"/>
+                            <a:hlinkClick xmlns:a="http://schemas.openxmlformats.org/drawingml/2006/main" r:id="rId7"/>
                           </wp:docPr>
                           <wp:cNvGraphicFramePr>
                             <a:graphicFrameLocks xmlns:a="http://schemas.openxmlformats.org/drawingml/2006/main" noChangeAspect="1"/>
@@ -42374,20 +42327,20 @@
                               <pic:pic xmlns:pic="http://schemas.openxmlformats.org/drawingml/2006/picture">
                                 <pic:nvPicPr>
                                   <pic:cNvPr id="20" name="Picture 20">
-                                    <a:hlinkClick r:id="rId26"/>
+                                    <a:hlinkClick r:id="rId7"/>
                                   </pic:cNvPr>
                                   <pic:cNvPicPr>
                                     <a:picLocks noChangeAspect="1" noChangeArrowheads="1"/>
                                   </pic:cNvPicPr>
                                 </pic:nvPicPr>
                                 <pic:blipFill>
-                                  <a:blip r:embed="rId27">
+                                  <a:blip r:embed="rId8">
                                     <a:extLst>
                                       <a:ext uri="{28A0092B-C50C-407E-A947-70E740481C1C}">
                                         <a14:useLocalDpi xmlns:a14="http://schemas.microsoft.com/office/drawing/2010/main" val="0"/>
                                       </a:ext>
                                       <a:ext uri="{837473B0-CC2E-450A-ABE3-18F120FF3D39}">
-                                        <a1611:picAttrSrcUrl xmlns:a1611="http://schemas.microsoft.com/office/drawing/2016/11/main" r:id="rId28"/>
+                                        <a1611:picAttrSrcUrl xmlns:a1611="http://schemas.microsoft.com/office/drawing/2016/11/main" r:id="rId9"/>
                                       </a:ext>
                                     </a:extLst>
                                   </a:blip>
@@ -42433,7 +42386,7 @@
                           <wp:extent cx="180000" cy="180000"/>
                           <wp:effectExtent l="0" t="0" r="0" b="0"/>
                           <wp:docPr id="7" name="Picture 7" title="Software University @ Twitter">
-                            <a:hlinkClick xmlns:a="http://schemas.openxmlformats.org/drawingml/2006/main" r:id="rId29"/>
+                            <a:hlinkClick xmlns:a="http://schemas.openxmlformats.org/drawingml/2006/main" r:id="rId10"/>
                           </wp:docPr>
                           <wp:cNvGraphicFramePr>
                             <a:graphicFrameLocks xmlns:a="http://schemas.openxmlformats.org/drawingml/2006/main" noChangeAspect="1"/>
@@ -42443,12 +42396,12 @@
                               <pic:pic xmlns:pic="http://schemas.openxmlformats.org/drawingml/2006/picture">
                                 <pic:nvPicPr>
                                   <pic:cNvPr id="7" name="Picture 7" title="Software University @ Twitter">
-                                    <a:hlinkClick r:id="rId29"/>
+                                    <a:hlinkClick r:id="rId10"/>
                                   </pic:cNvPr>
                                   <pic:cNvPicPr/>
                                 </pic:nvPicPr>
                                 <pic:blipFill>
-                                  <a:blip r:embed="rId30"/>
+                                  <a:blip r:embed="rId11"/>
                                   <a:stretch>
                                     <a:fillRect/>
                                   </a:stretch>
@@ -42486,7 +42439,7 @@
                           <wp:extent cx="180000" cy="180000"/>
                           <wp:effectExtent l="0" t="0" r="0" b="0"/>
                           <wp:docPr id="17" name="Picture 17" title="Software University @ YouTube">
-                            <a:hlinkClick xmlns:a="http://schemas.openxmlformats.org/drawingml/2006/main" r:id="rId31"/>
+                            <a:hlinkClick xmlns:a="http://schemas.openxmlformats.org/drawingml/2006/main" r:id="rId12"/>
                           </wp:docPr>
                           <wp:cNvGraphicFramePr>
                             <a:graphicFrameLocks xmlns:a="http://schemas.openxmlformats.org/drawingml/2006/main" noChangeAspect="1"/>
@@ -42496,12 +42449,12 @@
                               <pic:pic xmlns:pic="http://schemas.openxmlformats.org/drawingml/2006/picture">
                                 <pic:nvPicPr>
                                   <pic:cNvPr id="17" name="Picture 17" title="Software University @ YouTube">
-                                    <a:hlinkClick r:id="rId31"/>
+                                    <a:hlinkClick r:id="rId12"/>
                                   </pic:cNvPr>
                                   <pic:cNvPicPr/>
                                 </pic:nvPicPr>
                                 <pic:blipFill>
-                                  <a:blip r:embed="rId32"/>
+                                  <a:blip r:embed="rId13"/>
                                   <a:stretch>
                                     <a:fillRect/>
                                   </a:stretch>
@@ -42539,7 +42492,7 @@
                           <wp:extent cx="180000" cy="180000"/>
                           <wp:effectExtent l="0" t="0" r="0" b="0"/>
                           <wp:docPr id="21" name="Picture 21">
-                            <a:hlinkClick xmlns:a="http://schemas.openxmlformats.org/drawingml/2006/main" r:id="rId33"/>
+                            <a:hlinkClick xmlns:a="http://schemas.openxmlformats.org/drawingml/2006/main" r:id="rId14"/>
                           </wp:docPr>
                           <wp:cNvGraphicFramePr>
                             <a:graphicFrameLocks xmlns:a="http://schemas.openxmlformats.org/drawingml/2006/main" noChangeAspect="1"/>
@@ -42549,14 +42502,14 @@
                               <pic:pic xmlns:pic="http://schemas.openxmlformats.org/drawingml/2006/picture">
                                 <pic:nvPicPr>
                                   <pic:cNvPr id="21" name="Picture 21">
-                                    <a:hlinkClick r:id="rId33"/>
+                                    <a:hlinkClick r:id="rId14"/>
                                   </pic:cNvPr>
                                   <pic:cNvPicPr>
                                     <a:picLocks noChangeAspect="1" noChangeArrowheads="1"/>
                                   </pic:cNvPicPr>
                                 </pic:nvPicPr>
                                 <pic:blipFill rotWithShape="1">
-                                  <a:blip r:embed="rId34">
+                                  <a:blip r:embed="rId15">
                                     <a:extLst>
                                       <a:ext uri="{28A0092B-C50C-407E-A947-70E740481C1C}">
                                         <a14:useLocalDpi xmlns:a14="http://schemas.microsoft.com/office/drawing/2010/main" val="0"/>
@@ -42608,7 +42561,7 @@
                           <wp:extent cx="180000" cy="180000"/>
                           <wp:effectExtent l="0" t="0" r="0" b="0"/>
                           <wp:docPr id="22" name="Picture 22">
-                            <a:hlinkClick xmlns:a="http://schemas.openxmlformats.org/drawingml/2006/main" r:id="rId35"/>
+                            <a:hlinkClick xmlns:a="http://schemas.openxmlformats.org/drawingml/2006/main" r:id="rId16"/>
                           </wp:docPr>
                           <wp:cNvGraphicFramePr>
                             <a:graphicFrameLocks xmlns:a="http://schemas.openxmlformats.org/drawingml/2006/main" noChangeAspect="1"/>
@@ -42618,14 +42571,14 @@
                               <pic:pic xmlns:pic="http://schemas.openxmlformats.org/drawingml/2006/picture">
                                 <pic:nvPicPr>
                                   <pic:cNvPr id="22" name="Picture 22">
-                                    <a:hlinkClick r:id="rId35"/>
+                                    <a:hlinkClick r:id="rId16"/>
                                   </pic:cNvPr>
                                   <pic:cNvPicPr>
                                     <a:picLocks noChangeAspect="1" noChangeArrowheads="1"/>
                                   </pic:cNvPicPr>
                                 </pic:nvPicPr>
                                 <pic:blipFill>
-                                  <a:blip r:embed="rId36">
+                                  <a:blip r:embed="rId17">
                                     <a:extLst>
                                       <a:ext uri="{28A0092B-C50C-407E-A947-70E740481C1C}">
                                         <a14:useLocalDpi xmlns:a14="http://schemas.microsoft.com/office/drawing/2010/main" val="0"/>
@@ -42674,7 +42627,7 @@
                           <wp:extent cx="180000" cy="180000"/>
                           <wp:effectExtent l="0" t="0" r="0" b="0"/>
                           <wp:docPr id="23" name="Picture 23" title="Software University: Email Us">
-                            <a:hlinkClick xmlns:a="http://schemas.openxmlformats.org/drawingml/2006/main" r:id="rId37"/>
+                            <a:hlinkClick xmlns:a="http://schemas.openxmlformats.org/drawingml/2006/main" r:id="rId18"/>
                           </wp:docPr>
                           <wp:cNvGraphicFramePr>
                             <a:graphicFrameLocks xmlns:a="http://schemas.openxmlformats.org/drawingml/2006/main" noChangeAspect="1"/>
@@ -42684,12 +42637,12 @@
                               <pic:pic xmlns:pic="http://schemas.openxmlformats.org/drawingml/2006/picture">
                                 <pic:nvPicPr>
                                   <pic:cNvPr id="23" name="Picture 23" title="Software University: Email Us">
-                                    <a:hlinkClick r:id="rId37"/>
+                                    <a:hlinkClick r:id="rId18"/>
                                   </pic:cNvPr>
                                   <pic:cNvPicPr/>
                                 </pic:nvPicPr>
                                 <pic:blipFill>
-                                  <a:blip r:embed="rId38"/>
+                                  <a:blip r:embed="rId19"/>
                                   <a:stretch>
                                     <a:fillRect/>
                                   </a:stretch>
@@ -42751,7 +42704,7 @@
                   </pic:cNvPicPr>
                 </pic:nvPicPr>
                 <pic:blipFill>
-                  <a:blip r:embed="rId39">
+                  <a:blip r:embed="rId21">
                     <a:extLst>
                       <a:ext uri="{28A0092B-C50C-407E-A947-70E740481C1C}">
                         <a14:useLocalDpi xmlns:a14="http://schemas.microsoft.com/office/drawing/2010/main" val="0"/>
@@ -42855,7 +42808,7 @@
             </wp:anchor>
           </w:drawing>
         </mc:Choice>
-        <mc:Fallback>
+        <mc:Fallback xmlns:w16du="http://schemas.microsoft.com/office/word/2023/wordml/word16du">
           <w:pict>
             <v:line w14:anchorId="60BE7D18" id="Straight Connector 19" o:spid="_x0000_s1026" style="position:absolute;flip:y;z-index:251622400;visibility:visible;mso-wrap-style:square;mso-width-percent:0;mso-height-percent:0;mso-wrap-distance-left:9pt;mso-wrap-distance-top:0;mso-wrap-distance-right:9pt;mso-wrap-distance-bottom:0;mso-position-horizontal:absolute;mso-position-horizontal-relative:text;mso-position-vertical:absolute;mso-position-vertical-relative:text;mso-width-percent:0;mso-height-percent:0;mso-width-relative:page;mso-height-relative:page" from="-.1pt,5.2pt" to="520.7pt,5.2pt" o:gfxdata="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" strokecolor="#974706 [1609]" strokeweight="1pt">
               <v:stroke endcap="round"/>
@@ -43147,7 +43100,7 @@
 </file>
 
 <file path=word/footnotes.xml><?xml version="1.0" encoding="utf-8"?>
-<w:footnotes xmlns:wpc="http://schemas.microsoft.com/office/word/2010/wordprocessingCanvas" xmlns:cx="http://schemas.microsoft.com/office/drawing/2014/chartex" xmlns:cx1="http://schemas.microsoft.com/office/drawing/2015/9/8/chartex" xmlns:cx2="http://schemas.microsoft.com/office/drawing/2015/10/21/chartex" xmlns:cx3="http://schemas.microsoft.com/office/drawing/2016/5/9/chartex" xmlns:cx4="http://schemas.microsoft.com/office/drawing/2016/5/10/chartex" xmlns:cx5="http://schemas.microsoft.com/office/drawing/2016/5/11/chartex" xmlns:cx6="http://schemas.microsoft.com/office/drawing/2016/5/12/chartex" xmlns:cx7="http://schemas.microsoft.com/office/drawing/2016/5/13/chartex" xmlns:cx8="http://schemas.microsoft.com/office/drawing/2016/5/14/chartex" xmlns:mc="http://schemas.openxmlformats.org/markup-compatibility/2006" xmlns:aink="http://schemas.microsoft.com/office/drawing/2016/ink" xmlns:am3d="http://schemas.microsoft.com/office/drawing/2017/model3d" xmlns:o="urn:schemas-microsoft-com:office:office" xmlns:oel="http://schemas.microsoft.com/office/2019/extlst" xmlns:r="http://schemas.openxmlformats.org/officeDocument/2006/relationships" xmlns:m="http://schemas.openxmlformats.org/officeDocument/2006/math" xmlns:v="urn:schemas-microsoft-com:vml" xmlns:wp14="http://schemas.microsoft.com/office/word/2010/wordprocessingDrawing" xmlns:wp="http://schemas.openxmlformats.org/drawingml/2006/wordprocessingDrawing" xmlns:w10="urn:schemas-microsoft-com:office:word" xmlns:w="http://schemas.openxmlformats.org/wordprocessingml/2006/main" xmlns:w14="http://schemas.microsoft.com/office/word/2010/wordml" xmlns:w15="http://schemas.microsoft.com/office/word/2012/wordml" xmlns:w16cex="http://schemas.microsoft.com/office/word/2018/wordml/cex" xmlns:w16cid="http://schemas.microsoft.com/office/word/2016/wordml/cid" xmlns:w16="http://schemas.microsoft.com/office/word/2018/wordml" xmlns:w16du="http://schemas.microsoft.com/office/word/2023/wordml/word16du" xmlns:w16sdtdh="http://schemas.microsoft.com/office/word/2020/wordml/sdtdatahash" xmlns:w16se="http://schemas.microsoft.com/office/word/2015/wordml/symex" xmlns:wpg="http://schemas.microsoft.com/office/word/2010/wordprocessingGroup" xmlns:wpi="http://schemas.microsoft.com/office/word/2010/wordprocessingInk" xmlns:wne="http://schemas.microsoft.com/office/word/2006/wordml" xmlns:wps="http://schemas.microsoft.com/office/word/2010/wordprocessingShape" mc:Ignorable="w14 w15 w16se w16cid w16 w16cex w16sdtdh wp14">
+<w:footnotes xmlns:wpc="http://schemas.microsoft.com/office/word/2010/wordprocessingCanvas" xmlns:cx="http://schemas.microsoft.com/office/drawing/2014/chartex" xmlns:cx1="http://schemas.microsoft.com/office/drawing/2015/9/8/chartex" xmlns:cx2="http://schemas.microsoft.com/office/drawing/2015/10/21/chartex" xmlns:cx3="http://schemas.microsoft.com/office/drawing/2016/5/9/chartex" xmlns:cx4="http://schemas.microsoft.com/office/drawing/2016/5/10/chartex" xmlns:cx5="http://schemas.microsoft.com/office/drawing/2016/5/11/chartex" xmlns:cx6="http://schemas.microsoft.com/office/drawing/2016/5/12/chartex" xmlns:cx7="http://schemas.microsoft.com/office/drawing/2016/5/13/chartex" xmlns:cx8="http://schemas.microsoft.com/office/drawing/2016/5/14/chartex" xmlns:mc="http://schemas.openxmlformats.org/markup-compatibility/2006" xmlns:aink="http://schemas.microsoft.com/office/drawing/2016/ink" xmlns:am3d="http://schemas.microsoft.com/office/drawing/2017/model3d" xmlns:o="urn:schemas-microsoft-com:office:office" xmlns:oel="http://schemas.microsoft.com/office/2019/extlst" xmlns:r="http://schemas.openxmlformats.org/officeDocument/2006/relationships" xmlns:m="http://schemas.openxmlformats.org/officeDocument/2006/math" xmlns:v="urn:schemas-microsoft-com:vml" xmlns:wp14="http://schemas.microsoft.com/office/word/2010/wordprocessingDrawing" xmlns:wp="http://schemas.openxmlformats.org/drawingml/2006/wordprocessingDrawing" xmlns:w10="urn:schemas-microsoft-com:office:word" xmlns:w="http://schemas.openxmlformats.org/wordprocessingml/2006/main" xmlns:w14="http://schemas.microsoft.com/office/word/2010/wordml" xmlns:w15="http://schemas.microsoft.com/office/word/2012/wordml" xmlns:w16cex="http://schemas.microsoft.com/office/word/2018/wordml/cex" xmlns:w16cid="http://schemas.microsoft.com/office/word/2016/wordml/cid" xmlns:w16="http://schemas.microsoft.com/office/word/2018/wordml" xmlns:w16sdtdh="http://schemas.microsoft.com/office/word/2020/wordml/sdtdatahash" xmlns:w16se="http://schemas.microsoft.com/office/word/2015/wordml/symex" xmlns:wpg="http://schemas.microsoft.com/office/word/2010/wordprocessingGroup" xmlns:wpi="http://schemas.microsoft.com/office/word/2010/wordprocessingInk" xmlns:wne="http://schemas.microsoft.com/office/word/2006/wordml" xmlns:wps="http://schemas.microsoft.com/office/word/2010/wordprocessingShape" mc:Ignorable="w14 w15 w16se w16cid w16 w16cex w16sdtdh wp14">
   <w:footnote w:type="separator" w:id="-1">
     <w:p>
       <w:pPr>
@@ -43172,7 +43125,7 @@
 </file>
 
 <file path=word/header1.xml><?xml version="1.0" encoding="utf-8"?>
-<w:hdr xmlns:wpc="http://schemas.microsoft.com/office/word/2010/wordprocessingCanvas" xmlns:cx="http://schemas.microsoft.com/office/drawing/2014/chartex" xmlns:cx1="http://schemas.microsoft.com/office/drawing/2015/9/8/chartex" xmlns:cx2="http://schemas.microsoft.com/office/drawing/2015/10/21/chartex" xmlns:cx3="http://schemas.microsoft.com/office/drawing/2016/5/9/chartex" xmlns:cx4="http://schemas.microsoft.com/office/drawing/2016/5/10/chartex" xmlns:cx5="http://schemas.microsoft.com/office/drawing/2016/5/11/chartex" xmlns:cx6="http://schemas.microsoft.com/office/drawing/2016/5/12/chartex" xmlns:cx7="http://schemas.microsoft.com/office/drawing/2016/5/13/chartex" xmlns:cx8="http://schemas.microsoft.com/office/drawing/2016/5/14/chartex" xmlns:mc="http://schemas.openxmlformats.org/markup-compatibility/2006" xmlns:aink="http://schemas.microsoft.com/office/drawing/2016/ink" xmlns:am3d="http://schemas.microsoft.com/office/drawing/2017/model3d" xmlns:o="urn:schemas-microsoft-com:office:office" xmlns:oel="http://schemas.microsoft.com/office/2019/extlst" xmlns:r="http://schemas.openxmlformats.org/officeDocument/2006/relationships" xmlns:m="http://schemas.openxmlformats.org/officeDocument/2006/math" xmlns:v="urn:schemas-microsoft-com:vml" xmlns:wp14="http://schemas.microsoft.com/office/word/2010/wordprocessingDrawing" xmlns:wp="http://schemas.openxmlformats.org/drawingml/2006/wordprocessingDrawing" xmlns:w10="urn:schemas-microsoft-com:office:word" xmlns:w="http://schemas.openxmlformats.org/wordprocessingml/2006/main" xmlns:w14="http://schemas.microsoft.com/office/word/2010/wordml" xmlns:w15="http://schemas.microsoft.com/office/word/2012/wordml" xmlns:w16cex="http://schemas.microsoft.com/office/word/2018/wordml/cex" xmlns:w16cid="http://schemas.microsoft.com/office/word/2016/wordml/cid" xmlns:w16="http://schemas.microsoft.com/office/word/2018/wordml" xmlns:w16du="http://schemas.microsoft.com/office/word/2023/wordml/word16du" xmlns:w16sdtdh="http://schemas.microsoft.com/office/word/2020/wordml/sdtdatahash" xmlns:w16se="http://schemas.microsoft.com/office/word/2015/wordml/symex" xmlns:wpg="http://schemas.microsoft.com/office/word/2010/wordprocessingGroup" xmlns:wpi="http://schemas.microsoft.com/office/word/2010/wordprocessingInk" xmlns:wne="http://schemas.microsoft.com/office/word/2006/wordml" xmlns:wps="http://schemas.microsoft.com/office/word/2010/wordprocessingShape" mc:Ignorable="w14 w15 w16se w16cid w16 w16cex w16sdtdh wp14">
+<w:hdr xmlns:wpc="http://schemas.microsoft.com/office/word/2010/wordprocessingCanvas" xmlns:cx="http://schemas.microsoft.com/office/drawing/2014/chartex" xmlns:cx1="http://schemas.microsoft.com/office/drawing/2015/9/8/chartex" xmlns:cx2="http://schemas.microsoft.com/office/drawing/2015/10/21/chartex" xmlns:cx3="http://schemas.microsoft.com/office/drawing/2016/5/9/chartex" xmlns:cx4="http://schemas.microsoft.com/office/drawing/2016/5/10/chartex" xmlns:cx5="http://schemas.microsoft.com/office/drawing/2016/5/11/chartex" xmlns:cx6="http://schemas.microsoft.com/office/drawing/2016/5/12/chartex" xmlns:cx7="http://schemas.microsoft.com/office/drawing/2016/5/13/chartex" xmlns:cx8="http://schemas.microsoft.com/office/drawing/2016/5/14/chartex" xmlns:mc="http://schemas.openxmlformats.org/markup-compatibility/2006" xmlns:aink="http://schemas.microsoft.com/office/drawing/2016/ink" xmlns:am3d="http://schemas.microsoft.com/office/drawing/2017/model3d" xmlns:o="urn:schemas-microsoft-com:office:office" xmlns:oel="http://schemas.microsoft.com/office/2019/extlst" xmlns:r="http://schemas.openxmlformats.org/officeDocument/2006/relationships" xmlns:m="http://schemas.openxmlformats.org/officeDocument/2006/math" xmlns:v="urn:schemas-microsoft-com:vml" xmlns:wp14="http://schemas.microsoft.com/office/word/2010/wordprocessingDrawing" xmlns:wp="http://schemas.openxmlformats.org/drawingml/2006/wordprocessingDrawing" xmlns:w10="urn:schemas-microsoft-com:office:word" xmlns:w="http://schemas.openxmlformats.org/wordprocessingml/2006/main" xmlns:w14="http://schemas.microsoft.com/office/word/2010/wordml" xmlns:w15="http://schemas.microsoft.com/office/word/2012/wordml" xmlns:w16cex="http://schemas.microsoft.com/office/word/2018/wordml/cex" xmlns:w16cid="http://schemas.microsoft.com/office/word/2016/wordml/cid" xmlns:w16="http://schemas.microsoft.com/office/word/2018/wordml" xmlns:w16sdtdh="http://schemas.microsoft.com/office/word/2020/wordml/sdtdatahash" xmlns:w16se="http://schemas.microsoft.com/office/word/2015/wordml/symex" xmlns:wpg="http://schemas.microsoft.com/office/word/2010/wordprocessingGroup" xmlns:wpi="http://schemas.microsoft.com/office/word/2010/wordprocessingInk" xmlns:wne="http://schemas.microsoft.com/office/word/2006/wordml" xmlns:wps="http://schemas.microsoft.com/office/word/2010/wordprocessingShape" mc:Ignorable="w14 w15 w16se w16cid w16 w16cex w16sdtdh wp14">
   <w:p>
     <w:pPr>
       <w:pStyle w:val="Header"/>
@@ -43183,7 +43136,7 @@
 </file>
 
 <file path=word/numbering.xml><?xml version="1.0" encoding="utf-8"?>
-<w:numbering xmlns:wpc="http://schemas.microsoft.com/office/word/2010/wordprocessingCanvas" xmlns:cx="http://schemas.microsoft.com/office/drawing/2014/chartex" xmlns:cx1="http://schemas.microsoft.com/office/drawing/2015/9/8/chartex" xmlns:cx2="http://schemas.microsoft.com/office/drawing/2015/10/21/chartex" xmlns:cx3="http://schemas.microsoft.com/office/drawing/2016/5/9/chartex" xmlns:cx4="http://schemas.microsoft.com/office/drawing/2016/5/10/chartex" xmlns:cx5="http://schemas.microsoft.com/office/drawing/2016/5/11/chartex" xmlns:cx6="http://schemas.microsoft.com/office/drawing/2016/5/12/chartex" xmlns:cx7="http://schemas.microsoft.com/office/drawing/2016/5/13/chartex" xmlns:cx8="http://schemas.microsoft.com/office/drawing/2016/5/14/chartex" xmlns:mc="http://schemas.openxmlformats.org/markup-compatibility/2006" xmlns:aink="http://schemas.microsoft.com/office/drawing/2016/ink" xmlns:am3d="http://schemas.microsoft.com/office/drawing/2017/model3d" xmlns:o="urn:schemas-microsoft-com:office:office" xmlns:oel="http://schemas.microsoft.com/office/2019/extlst" xmlns:r="http://schemas.openxmlformats.org/officeDocument/2006/relationships" xmlns:m="http://schemas.openxmlformats.org/officeDocument/2006/math" xmlns:v="urn:schemas-microsoft-com:vml" xmlns:wp14="http://schemas.microsoft.com/office/word/2010/wordprocessingDrawing" xmlns:wp="http://schemas.openxmlformats.org/drawingml/2006/wordprocessingDrawing" xmlns:w10="urn:schemas-microsoft-com:office:word" xmlns:w="http://schemas.openxmlformats.org/wordprocessingml/2006/main" xmlns:w14="http://schemas.microsoft.com/office/word/2010/wordml" xmlns:w15="http://schemas.microsoft.com/office/word/2012/wordml" xmlns:w16cex="http://schemas.microsoft.com/office/word/2018/wordml/cex" xmlns:w16cid="http://schemas.microsoft.com/office/word/2016/wordml/cid" xmlns:w16="http://schemas.microsoft.com/office/word/2018/wordml" xmlns:w16du="http://schemas.microsoft.com/office/word/2023/wordml/word16du" xmlns:w16sdtdh="http://schemas.microsoft.com/office/word/2020/wordml/sdtdatahash" xmlns:w16se="http://schemas.microsoft.com/office/word/2015/wordml/symex" xmlns:wpg="http://schemas.microsoft.com/office/word/2010/wordprocessingGroup" xmlns:wpi="http://schemas.microsoft.com/office/word/2010/wordprocessingInk" xmlns:wne="http://schemas.microsoft.com/office/word/2006/wordml" xmlns:wps="http://schemas.microsoft.com/office/word/2010/wordprocessingShape" mc:Ignorable="w14 w15 w16se w16cid w16 w16cex w16sdtdh wp14">
+<w:numbering xmlns:wpc="http://schemas.microsoft.com/office/word/2010/wordprocessingCanvas" xmlns:cx="http://schemas.microsoft.com/office/drawing/2014/chartex" xmlns:cx1="http://schemas.microsoft.com/office/drawing/2015/9/8/chartex" xmlns:cx2="http://schemas.microsoft.com/office/drawing/2015/10/21/chartex" xmlns:cx3="http://schemas.microsoft.com/office/drawing/2016/5/9/chartex" xmlns:cx4="http://schemas.microsoft.com/office/drawing/2016/5/10/chartex" xmlns:cx5="http://schemas.microsoft.com/office/drawing/2016/5/11/chartex" xmlns:cx6="http://schemas.microsoft.com/office/drawing/2016/5/12/chartex" xmlns:cx7="http://schemas.microsoft.com/office/drawing/2016/5/13/chartex" xmlns:cx8="http://schemas.microsoft.com/office/drawing/2016/5/14/chartex" xmlns:mc="http://schemas.openxmlformats.org/markup-compatibility/2006" xmlns:aink="http://schemas.microsoft.com/office/drawing/2016/ink" xmlns:am3d="http://schemas.microsoft.com/office/drawing/2017/model3d" xmlns:o="urn:schemas-microsoft-com:office:office" xmlns:oel="http://schemas.microsoft.com/office/2019/extlst" xmlns:r="http://schemas.openxmlformats.org/officeDocument/2006/relationships" xmlns:m="http://schemas.openxmlformats.org/officeDocument/2006/math" xmlns:v="urn:schemas-microsoft-com:vml" xmlns:wp14="http://schemas.microsoft.com/office/word/2010/wordprocessingDrawing" xmlns:wp="http://schemas.openxmlformats.org/drawingml/2006/wordprocessingDrawing" xmlns:w10="urn:schemas-microsoft-com:office:word" xmlns:w="http://schemas.openxmlformats.org/wordprocessingml/2006/main" xmlns:w14="http://schemas.microsoft.com/office/word/2010/wordml" xmlns:w15="http://schemas.microsoft.com/office/word/2012/wordml" xmlns:w16cex="http://schemas.microsoft.com/office/word/2018/wordml/cex" xmlns:w16cid="http://schemas.microsoft.com/office/word/2016/wordml/cid" xmlns:w16="http://schemas.microsoft.com/office/word/2018/wordml" xmlns:w16sdtdh="http://schemas.microsoft.com/office/word/2020/wordml/sdtdatahash" xmlns:w16se="http://schemas.microsoft.com/office/word/2015/wordml/symex" xmlns:wpg="http://schemas.microsoft.com/office/word/2010/wordprocessingGroup" xmlns:wpi="http://schemas.microsoft.com/office/word/2010/wordprocessingInk" xmlns:wne="http://schemas.microsoft.com/office/word/2006/wordml" xmlns:wps="http://schemas.microsoft.com/office/word/2010/wordprocessingShape" mc:Ignorable="w14 w15 w16se w16cid w16 w16cex w16sdtdh wp14">
   <w:abstractNum w:abstractNumId="0" w15:restartNumberingAfterBreak="0">
     <w:nsid w:val="03CC6A32"/>
     <w:multiLevelType w:val="hybridMultilevel"/>

</xml_diff>